<commit_message>
Slightly improved code and filled empty spaces in document.
</commit_message>
<xml_diff>
--- a/document.docx
+++ b/document.docx
@@ -25,21 +25,7 @@
         <w:rPr>
           <w:lang w:val="en-GB"/>
         </w:rPr>
-        <w:t xml:space="preserve">, </w:t>
-      </w:r>
-      <w:proofErr w:type="spellStart"/>
-      <w:r>
-        <w:rPr>
-          <w:lang w:val="en-GB"/>
-        </w:rPr>
-        <w:t>Abracha</w:t>
-      </w:r>
-      <w:proofErr w:type="spellEnd"/>
-      <w:r>
-        <w:rPr>
-          <w:lang w:val="en-GB"/>
-        </w:rPr>
-        <w:t xml:space="preserve"> Koens (9995153) and Aron Hopman (0296163)</w:t>
+        <w:t>, Abracha Koens (9995153) and Aron Hopman (0296163)</w:t>
       </w:r>
     </w:p>
     <w:p>
@@ -182,19 +168,8 @@
           <w:szCs w:val="16"/>
           <w:lang w:val="en-GB"/>
         </w:rPr>
-        <w:t xml:space="preserve">  </w:t>
-      </w:r>
-      <w:proofErr w:type="spellStart"/>
-      <w:r>
-        <w:rPr>
-          <w:color w:val="0B769F" w:themeColor="accent4" w:themeShade="BF"/>
-          <w:sz w:val="16"/>
-          <w:szCs w:val="16"/>
-          <w:lang w:val="en-GB"/>
-        </w:rPr>
-        <w:t>classDiagram</w:t>
-      </w:r>
-      <w:proofErr w:type="spellEnd"/>
+        <w:t>  classDiagram</w:t>
+      </w:r>
     </w:p>
     <w:p>
       <w:pPr>
@@ -233,27 +208,7 @@
           <w:szCs w:val="16"/>
           <w:lang w:val="en-GB"/>
         </w:rPr>
-        <w:t xml:space="preserve">        namespace </w:t>
-      </w:r>
-      <w:proofErr w:type="spellStart"/>
-      <w:r>
-        <w:rPr>
-          <w:color w:val="0B769F" w:themeColor="accent4" w:themeShade="BF"/>
-          <w:sz w:val="16"/>
-          <w:szCs w:val="16"/>
-          <w:lang w:val="en-GB"/>
-        </w:rPr>
-        <w:t>namespace_Applic</w:t>
-      </w:r>
-      <w:proofErr w:type="spellEnd"/>
-      <w:r>
-        <w:rPr>
-          <w:color w:val="0B769F" w:themeColor="accent4" w:themeShade="BF"/>
-          <w:sz w:val="16"/>
-          <w:szCs w:val="16"/>
-          <w:lang w:val="en-GB"/>
-        </w:rPr>
-        <w:t>{</w:t>
+        <w:t>        namespace namespace_Applic{</w:t>
       </w:r>
     </w:p>
     <w:p>
@@ -324,19 +279,8 @@
           <w:szCs w:val="16"/>
           <w:lang w:val="en-GB"/>
         </w:rPr>
-        <w:t xml:space="preserve">                #InnerProgram </w:t>
-      </w:r>
-      <w:proofErr w:type="spellStart"/>
-      <w:r>
-        <w:rPr>
-          <w:color w:val="0B769F" w:themeColor="accent4" w:themeShade="BF"/>
-          <w:sz w:val="16"/>
-          <w:szCs w:val="16"/>
-          <w:lang w:val="en-GB"/>
-        </w:rPr>
-        <w:t>AskForProgram</w:t>
-      </w:r>
-      <w:proofErr w:type="spellEnd"/>
+        <w:t>                #InnerProgram AskForProgram</w:t>
+      </w:r>
       <w:r>
         <w:rPr>
           <w:b/>
@@ -366,19 +310,8 @@
           <w:szCs w:val="16"/>
           <w:lang w:val="en-GB"/>
         </w:rPr>
-        <w:t xml:space="preserve">                #void </w:t>
-      </w:r>
-      <w:proofErr w:type="spellStart"/>
-      <w:r>
-        <w:rPr>
-          <w:color w:val="0B769F" w:themeColor="accent4" w:themeShade="BF"/>
-          <w:sz w:val="16"/>
-          <w:szCs w:val="16"/>
-          <w:lang w:val="en-GB"/>
-        </w:rPr>
-        <w:t>UseProgram</w:t>
-      </w:r>
-      <w:proofErr w:type="spellEnd"/>
+        <w:t>                #void UseProgram</w:t>
+      </w:r>
       <w:r>
         <w:rPr>
           <w:b/>
@@ -428,27 +361,7 @@
           <w:szCs w:val="16"/>
           <w:lang w:val="en-GB"/>
         </w:rPr>
-        <w:t xml:space="preserve">            class </w:t>
-      </w:r>
-      <w:proofErr w:type="spellStart"/>
-      <w:r>
-        <w:rPr>
-          <w:color w:val="0B769F" w:themeColor="accent4" w:themeShade="BF"/>
-          <w:sz w:val="16"/>
-          <w:szCs w:val="16"/>
-          <w:lang w:val="en-GB"/>
-        </w:rPr>
-        <w:t>ProgramImporter</w:t>
-      </w:r>
-      <w:proofErr w:type="spellEnd"/>
-      <w:r>
-        <w:rPr>
-          <w:color w:val="0B769F" w:themeColor="accent4" w:themeShade="BF"/>
-          <w:sz w:val="16"/>
-          <w:szCs w:val="16"/>
-          <w:lang w:val="en-GB"/>
-        </w:rPr>
-        <w:t>{</w:t>
+        <w:t>            class ProgramImporter{</w:t>
       </w:r>
     </w:p>
     <w:p>
@@ -488,27 +401,7 @@
           <w:szCs w:val="16"/>
           <w:lang w:val="en-GB"/>
         </w:rPr>
-        <w:t>                -</w:t>
-      </w:r>
-      <w:proofErr w:type="spellStart"/>
-      <w:r>
-        <w:rPr>
-          <w:color w:val="0B769F" w:themeColor="accent4" w:themeShade="BF"/>
-          <w:sz w:val="16"/>
-          <w:szCs w:val="16"/>
-          <w:lang w:val="en-GB"/>
-        </w:rPr>
-        <w:t>InnerProgram</w:t>
-      </w:r>
-      <w:proofErr w:type="spellEnd"/>
-      <w:r>
-        <w:rPr>
-          <w:color w:val="0B769F" w:themeColor="accent4" w:themeShade="BF"/>
-          <w:sz w:val="16"/>
-          <w:szCs w:val="16"/>
-          <w:lang w:val="en-GB"/>
-        </w:rPr>
-        <w:t xml:space="preserve"> parse</w:t>
+        <w:t>                -InnerProgram parse</w:t>
       </w:r>
       <w:r>
         <w:rPr>
@@ -559,39 +452,8 @@
           <w:szCs w:val="16"/>
           <w:lang w:val="en-GB"/>
         </w:rPr>
-        <w:t>                +</w:t>
-      </w:r>
-      <w:proofErr w:type="spellStart"/>
-      <w:r>
-        <w:rPr>
-          <w:color w:val="0B769F" w:themeColor="accent4" w:themeShade="BF"/>
-          <w:sz w:val="16"/>
-          <w:szCs w:val="16"/>
-          <w:lang w:val="en-GB"/>
-        </w:rPr>
-        <w:t>InnerProgram</w:t>
-      </w:r>
-      <w:proofErr w:type="spellEnd"/>
-      <w:r>
-        <w:rPr>
-          <w:color w:val="0B769F" w:themeColor="accent4" w:themeShade="BF"/>
-          <w:sz w:val="16"/>
-          <w:szCs w:val="16"/>
-          <w:lang w:val="en-GB"/>
-        </w:rPr>
-        <w:t xml:space="preserve"> </w:t>
-      </w:r>
-      <w:proofErr w:type="spellStart"/>
-      <w:r>
-        <w:rPr>
-          <w:color w:val="0B769F" w:themeColor="accent4" w:themeShade="BF"/>
-          <w:sz w:val="16"/>
-          <w:szCs w:val="16"/>
-          <w:lang w:val="en-GB"/>
-        </w:rPr>
-        <w:t>importFromtxt</w:t>
-      </w:r>
-      <w:proofErr w:type="spellEnd"/>
+        <w:t>                +InnerProgram importFromtxt</w:t>
+      </w:r>
       <w:r>
         <w:rPr>
           <w:b/>
@@ -610,19 +472,8 @@
           <w:szCs w:val="16"/>
           <w:lang w:val="en-GB"/>
         </w:rPr>
-        <w:t xml:space="preserve">string </w:t>
-      </w:r>
-      <w:proofErr w:type="spellStart"/>
-      <w:r>
-        <w:rPr>
-          <w:color w:val="0B769F" w:themeColor="accent4" w:themeShade="BF"/>
-          <w:sz w:val="16"/>
-          <w:szCs w:val="16"/>
-          <w:lang w:val="en-GB"/>
-        </w:rPr>
-        <w:t>relativePath</w:t>
-      </w:r>
-      <w:proofErr w:type="spellEnd"/>
+        <w:t>string relativePath</w:t>
+      </w:r>
       <w:r>
         <w:rPr>
           <w:b/>
@@ -672,187 +523,87 @@
           <w:szCs w:val="16"/>
           <w:lang w:val="en-GB"/>
         </w:rPr>
-        <w:t xml:space="preserve">            class </w:t>
-      </w:r>
-      <w:proofErr w:type="spellStart"/>
-      <w:r>
-        <w:rPr>
-          <w:color w:val="0B769F" w:themeColor="accent4" w:themeShade="BF"/>
-          <w:sz w:val="16"/>
-          <w:szCs w:val="16"/>
-          <w:lang w:val="en-GB"/>
-        </w:rPr>
-        <w:t>ExamplePrograms</w:t>
-      </w:r>
-      <w:proofErr w:type="spellEnd"/>
-      <w:r>
-        <w:rPr>
-          <w:color w:val="0B769F" w:themeColor="accent4" w:themeShade="BF"/>
-          <w:sz w:val="16"/>
-          <w:szCs w:val="16"/>
-          <w:lang w:val="en-GB"/>
-        </w:rPr>
-        <w:t>{</w:t>
-      </w:r>
-    </w:p>
-    <w:p>
-      <w:pPr>
-        <w:pStyle w:val="Geenafstand"/>
-        <w:rPr>
-          <w:color w:val="0B769F" w:themeColor="accent4" w:themeShade="BF"/>
-          <w:sz w:val="16"/>
-          <w:szCs w:val="16"/>
-          <w:lang w:val="en-GB"/>
-        </w:rPr>
-      </w:pPr>
-      <w:r>
-        <w:rPr>
-          <w:color w:val="0B769F" w:themeColor="accent4" w:themeShade="BF"/>
-          <w:sz w:val="16"/>
-          <w:szCs w:val="16"/>
-          <w:lang w:val="en-GB"/>
-        </w:rPr>
-        <w:t>                +</w:t>
-      </w:r>
-      <w:proofErr w:type="spellStart"/>
-      <w:r>
-        <w:rPr>
-          <w:color w:val="0B769F" w:themeColor="accent4" w:themeShade="BF"/>
-          <w:sz w:val="16"/>
-          <w:szCs w:val="16"/>
-          <w:lang w:val="en-GB"/>
-        </w:rPr>
-        <w:t>InnerProgram</w:t>
-      </w:r>
-      <w:proofErr w:type="spellEnd"/>
-      <w:r>
-        <w:rPr>
-          <w:color w:val="0B769F" w:themeColor="accent4" w:themeShade="BF"/>
-          <w:sz w:val="16"/>
-          <w:szCs w:val="16"/>
-          <w:lang w:val="en-GB"/>
-        </w:rPr>
-        <w:t xml:space="preserve"> basic1</w:t>
-      </w:r>
-    </w:p>
-    <w:p>
-      <w:pPr>
-        <w:pStyle w:val="Geenafstand"/>
-        <w:rPr>
-          <w:color w:val="0B769F" w:themeColor="accent4" w:themeShade="BF"/>
-          <w:sz w:val="16"/>
-          <w:szCs w:val="16"/>
-          <w:lang w:val="en-GB"/>
-        </w:rPr>
-      </w:pPr>
-      <w:r>
-        <w:rPr>
-          <w:color w:val="0B769F" w:themeColor="accent4" w:themeShade="BF"/>
-          <w:sz w:val="16"/>
-          <w:szCs w:val="16"/>
-          <w:lang w:val="en-GB"/>
-        </w:rPr>
-        <w:t>                +</w:t>
-      </w:r>
-      <w:proofErr w:type="spellStart"/>
-      <w:r>
-        <w:rPr>
-          <w:color w:val="0B769F" w:themeColor="accent4" w:themeShade="BF"/>
-          <w:sz w:val="16"/>
-          <w:szCs w:val="16"/>
-          <w:lang w:val="en-GB"/>
-        </w:rPr>
-        <w:t>InnerProgram</w:t>
-      </w:r>
-      <w:proofErr w:type="spellEnd"/>
-      <w:r>
-        <w:rPr>
-          <w:color w:val="0B769F" w:themeColor="accent4" w:themeShade="BF"/>
-          <w:sz w:val="16"/>
-          <w:szCs w:val="16"/>
-          <w:lang w:val="en-GB"/>
-        </w:rPr>
-        <w:t xml:space="preserve"> basic2</w:t>
-      </w:r>
-    </w:p>
-    <w:p>
-      <w:pPr>
-        <w:pStyle w:val="Geenafstand"/>
-        <w:rPr>
-          <w:color w:val="0B769F" w:themeColor="accent4" w:themeShade="BF"/>
-          <w:sz w:val="16"/>
-          <w:szCs w:val="16"/>
-          <w:lang w:val="en-GB"/>
-        </w:rPr>
-      </w:pPr>
-      <w:r>
-        <w:rPr>
-          <w:color w:val="0B769F" w:themeColor="accent4" w:themeShade="BF"/>
-          <w:sz w:val="16"/>
-          <w:szCs w:val="16"/>
-          <w:lang w:val="en-GB"/>
-        </w:rPr>
-        <w:t>                +</w:t>
-      </w:r>
-      <w:proofErr w:type="spellStart"/>
-      <w:r>
-        <w:rPr>
-          <w:color w:val="0B769F" w:themeColor="accent4" w:themeShade="BF"/>
-          <w:sz w:val="16"/>
-          <w:szCs w:val="16"/>
-          <w:lang w:val="en-GB"/>
-        </w:rPr>
-        <w:t>InnerProgram</w:t>
-      </w:r>
-      <w:proofErr w:type="spellEnd"/>
-      <w:r>
-        <w:rPr>
-          <w:color w:val="0B769F" w:themeColor="accent4" w:themeShade="BF"/>
-          <w:sz w:val="16"/>
-          <w:szCs w:val="16"/>
-          <w:lang w:val="en-GB"/>
-        </w:rPr>
-        <w:t xml:space="preserve"> advanced1</w:t>
-      </w:r>
-    </w:p>
-    <w:p>
-      <w:pPr>
-        <w:pStyle w:val="Geenafstand"/>
-        <w:rPr>
-          <w:color w:val="0B769F" w:themeColor="accent4" w:themeShade="BF"/>
-          <w:sz w:val="16"/>
-          <w:szCs w:val="16"/>
-          <w:lang w:val="en-GB"/>
-        </w:rPr>
-      </w:pPr>
-      <w:r>
-        <w:rPr>
-          <w:color w:val="0B769F" w:themeColor="accent4" w:themeShade="BF"/>
-          <w:sz w:val="16"/>
-          <w:szCs w:val="16"/>
-          <w:lang w:val="en-GB"/>
-        </w:rPr>
-        <w:t>                +</w:t>
-      </w:r>
-      <w:proofErr w:type="spellStart"/>
-      <w:r>
-        <w:rPr>
-          <w:color w:val="0B769F" w:themeColor="accent4" w:themeShade="BF"/>
-          <w:sz w:val="16"/>
-          <w:szCs w:val="16"/>
-          <w:lang w:val="en-GB"/>
-        </w:rPr>
-        <w:t>InnerProgram</w:t>
-      </w:r>
-      <w:proofErr w:type="spellEnd"/>
-      <w:r>
-        <w:rPr>
-          <w:color w:val="0B769F" w:themeColor="accent4" w:themeShade="BF"/>
-          <w:sz w:val="16"/>
-          <w:szCs w:val="16"/>
-          <w:lang w:val="en-GB"/>
-        </w:rPr>
-        <w:t xml:space="preserve"> expert1</w:t>
+        <w:t>            class ExamplePrograms{</w:t>
+      </w:r>
+    </w:p>
+    <w:p>
+      <w:pPr>
+        <w:pStyle w:val="Geenafstand"/>
+        <w:rPr>
+          <w:color w:val="0B769F" w:themeColor="accent4" w:themeShade="BF"/>
+          <w:sz w:val="16"/>
+          <w:szCs w:val="16"/>
+          <w:lang w:val="en-GB"/>
+        </w:rPr>
+      </w:pPr>
+      <w:r>
+        <w:rPr>
+          <w:color w:val="0B769F" w:themeColor="accent4" w:themeShade="BF"/>
+          <w:sz w:val="16"/>
+          <w:szCs w:val="16"/>
+          <w:lang w:val="en-GB"/>
+        </w:rPr>
+        <w:t>                +InnerProgram basic1</w:t>
+      </w:r>
+    </w:p>
+    <w:p>
+      <w:pPr>
+        <w:pStyle w:val="Geenafstand"/>
+        <w:rPr>
+          <w:color w:val="0B769F" w:themeColor="accent4" w:themeShade="BF"/>
+          <w:sz w:val="16"/>
+          <w:szCs w:val="16"/>
+          <w:lang w:val="en-GB"/>
+        </w:rPr>
+      </w:pPr>
+      <w:r>
+        <w:rPr>
+          <w:color w:val="0B769F" w:themeColor="accent4" w:themeShade="BF"/>
+          <w:sz w:val="16"/>
+          <w:szCs w:val="16"/>
+          <w:lang w:val="en-GB"/>
+        </w:rPr>
+        <w:t>                +InnerProgram basic2</w:t>
+      </w:r>
+    </w:p>
+    <w:p>
+      <w:pPr>
+        <w:pStyle w:val="Geenafstand"/>
+        <w:rPr>
+          <w:color w:val="0B769F" w:themeColor="accent4" w:themeShade="BF"/>
+          <w:sz w:val="16"/>
+          <w:szCs w:val="16"/>
+          <w:lang w:val="en-GB"/>
+        </w:rPr>
+      </w:pPr>
+      <w:r>
+        <w:rPr>
+          <w:color w:val="0B769F" w:themeColor="accent4" w:themeShade="BF"/>
+          <w:sz w:val="16"/>
+          <w:szCs w:val="16"/>
+          <w:lang w:val="en-GB"/>
+        </w:rPr>
+        <w:t>                +InnerProgram advanced1</w:t>
+      </w:r>
+    </w:p>
+    <w:p>
+      <w:pPr>
+        <w:pStyle w:val="Geenafstand"/>
+        <w:rPr>
+          <w:color w:val="0B769F" w:themeColor="accent4" w:themeShade="BF"/>
+          <w:sz w:val="16"/>
+          <w:szCs w:val="16"/>
+          <w:lang w:val="en-GB"/>
+        </w:rPr>
+      </w:pPr>
+      <w:r>
+        <w:rPr>
+          <w:color w:val="0B769F" w:themeColor="accent4" w:themeShade="BF"/>
+          <w:sz w:val="16"/>
+          <w:szCs w:val="16"/>
+          <w:lang w:val="en-GB"/>
+        </w:rPr>
+        <w:t>                +InnerProgram expert1</w:t>
       </w:r>
     </w:p>
     <w:p>
@@ -932,200 +683,87 @@
           <w:szCs w:val="16"/>
           <w:lang w:val="en-GB"/>
         </w:rPr>
-        <w:t xml:space="preserve">        Application *-- </w:t>
-      </w:r>
-      <w:proofErr w:type="spellStart"/>
-      <w:r>
-        <w:rPr>
-          <w:color w:val="0B769F" w:themeColor="accent4" w:themeShade="BF"/>
-          <w:sz w:val="16"/>
-          <w:szCs w:val="16"/>
-          <w:lang w:val="en-GB"/>
-        </w:rPr>
-        <w:t>ProgramImporter</w:t>
-      </w:r>
-      <w:proofErr w:type="spellEnd"/>
-    </w:p>
-    <w:p>
-      <w:pPr>
-        <w:pStyle w:val="Geenafstand"/>
-        <w:rPr>
-          <w:color w:val="0B769F" w:themeColor="accent4" w:themeShade="BF"/>
-          <w:sz w:val="16"/>
-          <w:szCs w:val="16"/>
-          <w:lang w:val="en-GB"/>
-        </w:rPr>
-      </w:pPr>
-      <w:r>
-        <w:rPr>
-          <w:color w:val="0B769F" w:themeColor="accent4" w:themeShade="BF"/>
-          <w:sz w:val="16"/>
-          <w:szCs w:val="16"/>
-          <w:lang w:val="en-GB"/>
-        </w:rPr>
-        <w:t xml:space="preserve">        </w:t>
-      </w:r>
-      <w:proofErr w:type="spellStart"/>
-      <w:r>
-        <w:rPr>
-          <w:color w:val="0B769F" w:themeColor="accent4" w:themeShade="BF"/>
-          <w:sz w:val="16"/>
-          <w:szCs w:val="16"/>
-          <w:lang w:val="en-GB"/>
-        </w:rPr>
-        <w:t>ProgramImporter</w:t>
-      </w:r>
-      <w:proofErr w:type="spellEnd"/>
-      <w:r>
-        <w:rPr>
-          <w:color w:val="0B769F" w:themeColor="accent4" w:themeShade="BF"/>
-          <w:sz w:val="16"/>
-          <w:szCs w:val="16"/>
-          <w:lang w:val="en-GB"/>
-        </w:rPr>
-        <w:t xml:space="preserve"> ..&gt; </w:t>
-      </w:r>
-      <w:proofErr w:type="spellStart"/>
-      <w:r>
-        <w:rPr>
-          <w:color w:val="0B769F" w:themeColor="accent4" w:themeShade="BF"/>
-          <w:sz w:val="16"/>
-          <w:szCs w:val="16"/>
-          <w:lang w:val="en-GB"/>
-        </w:rPr>
-        <w:t>InnerProgram</w:t>
-      </w:r>
-      <w:proofErr w:type="spellEnd"/>
-      <w:r>
-        <w:rPr>
-          <w:color w:val="0B769F" w:themeColor="accent4" w:themeShade="BF"/>
-          <w:sz w:val="16"/>
-          <w:szCs w:val="16"/>
-          <w:lang w:val="en-GB"/>
-        </w:rPr>
-        <w:t xml:space="preserve"> : creates</w:t>
-      </w:r>
-    </w:p>
-    <w:p>
-      <w:pPr>
-        <w:pStyle w:val="Geenafstand"/>
-        <w:rPr>
-          <w:color w:val="0B769F" w:themeColor="accent4" w:themeShade="BF"/>
-          <w:sz w:val="16"/>
-          <w:szCs w:val="16"/>
-          <w:lang w:val="en-GB"/>
-        </w:rPr>
-      </w:pPr>
-      <w:r>
-        <w:rPr>
-          <w:color w:val="0B769F" w:themeColor="accent4" w:themeShade="BF"/>
-          <w:sz w:val="16"/>
-          <w:szCs w:val="16"/>
-          <w:lang w:val="en-GB"/>
-        </w:rPr>
-        <w:t xml:space="preserve">        Application *-- </w:t>
-      </w:r>
-      <w:proofErr w:type="spellStart"/>
-      <w:r>
-        <w:rPr>
-          <w:color w:val="0B769F" w:themeColor="accent4" w:themeShade="BF"/>
-          <w:sz w:val="16"/>
-          <w:szCs w:val="16"/>
-          <w:lang w:val="en-GB"/>
-        </w:rPr>
-        <w:t>ExamplePrograms</w:t>
-      </w:r>
-      <w:proofErr w:type="spellEnd"/>
-    </w:p>
-    <w:p>
-      <w:pPr>
-        <w:pStyle w:val="Geenafstand"/>
-        <w:rPr>
-          <w:color w:val="0B769F" w:themeColor="accent4" w:themeShade="BF"/>
-          <w:sz w:val="16"/>
-          <w:szCs w:val="16"/>
-          <w:lang w:val="en-GB"/>
-        </w:rPr>
-      </w:pPr>
-      <w:r>
-        <w:rPr>
-          <w:color w:val="0B769F" w:themeColor="accent4" w:themeShade="BF"/>
-          <w:sz w:val="16"/>
-          <w:szCs w:val="16"/>
-          <w:lang w:val="en-GB"/>
-        </w:rPr>
-        <w:t xml:space="preserve">        </w:t>
-      </w:r>
-      <w:proofErr w:type="spellStart"/>
-      <w:r>
-        <w:rPr>
-          <w:color w:val="0B769F" w:themeColor="accent4" w:themeShade="BF"/>
-          <w:sz w:val="16"/>
-          <w:szCs w:val="16"/>
-          <w:lang w:val="en-GB"/>
-        </w:rPr>
-        <w:t>ExamplePrograms</w:t>
-      </w:r>
-      <w:proofErr w:type="spellEnd"/>
-      <w:r>
-        <w:rPr>
-          <w:color w:val="0B769F" w:themeColor="accent4" w:themeShade="BF"/>
-          <w:sz w:val="16"/>
-          <w:szCs w:val="16"/>
-          <w:lang w:val="en-GB"/>
-        </w:rPr>
-        <w:t xml:space="preserve"> --&gt; </w:t>
-      </w:r>
-      <w:proofErr w:type="spellStart"/>
-      <w:r>
-        <w:rPr>
-          <w:color w:val="0B769F" w:themeColor="accent4" w:themeShade="BF"/>
-          <w:sz w:val="16"/>
-          <w:szCs w:val="16"/>
-          <w:lang w:val="en-GB"/>
-        </w:rPr>
-        <w:t>InnerProgram</w:t>
-      </w:r>
-      <w:proofErr w:type="spellEnd"/>
-    </w:p>
-    <w:p>
-      <w:pPr>
-        <w:pStyle w:val="Geenafstand"/>
-        <w:rPr>
-          <w:color w:val="0B769F" w:themeColor="accent4" w:themeShade="BF"/>
-          <w:sz w:val="16"/>
-          <w:szCs w:val="16"/>
-          <w:lang w:val="en-GB"/>
-        </w:rPr>
-      </w:pPr>
-      <w:r>
-        <w:rPr>
-          <w:color w:val="0B769F" w:themeColor="accent4" w:themeShade="BF"/>
-          <w:sz w:val="16"/>
-          <w:szCs w:val="16"/>
-          <w:lang w:val="en-GB"/>
-        </w:rPr>
-        <w:t xml:space="preserve">        </w:t>
-      </w:r>
-      <w:proofErr w:type="spellStart"/>
-      <w:r>
-        <w:rPr>
-          <w:color w:val="0B769F" w:themeColor="accent4" w:themeShade="BF"/>
-          <w:sz w:val="16"/>
-          <w:szCs w:val="16"/>
-          <w:lang w:val="en-GB"/>
-        </w:rPr>
-        <w:t>ProgramMetrics</w:t>
-      </w:r>
-      <w:proofErr w:type="spellEnd"/>
-      <w:r>
-        <w:rPr>
-          <w:color w:val="0B769F" w:themeColor="accent4" w:themeShade="BF"/>
-          <w:sz w:val="16"/>
-          <w:szCs w:val="16"/>
-          <w:lang w:val="en-GB"/>
-        </w:rPr>
-        <w:t xml:space="preserve"> &lt;.. Application : uses</w:t>
+        <w:t>        Application *-- ProgramImporter</w:t>
+      </w:r>
+    </w:p>
+    <w:p>
+      <w:pPr>
+        <w:pStyle w:val="Geenafstand"/>
+        <w:rPr>
+          <w:color w:val="0B769F" w:themeColor="accent4" w:themeShade="BF"/>
+          <w:sz w:val="16"/>
+          <w:szCs w:val="16"/>
+          <w:lang w:val="en-GB"/>
+        </w:rPr>
+      </w:pPr>
+      <w:r>
+        <w:rPr>
+          <w:color w:val="0B769F" w:themeColor="accent4" w:themeShade="BF"/>
+          <w:sz w:val="16"/>
+          <w:szCs w:val="16"/>
+          <w:lang w:val="en-GB"/>
+        </w:rPr>
+        <w:t>        ProgramImporter ..&gt; InnerProgram : creates</w:t>
+      </w:r>
+    </w:p>
+    <w:p>
+      <w:pPr>
+        <w:pStyle w:val="Geenafstand"/>
+        <w:rPr>
+          <w:color w:val="0B769F" w:themeColor="accent4" w:themeShade="BF"/>
+          <w:sz w:val="16"/>
+          <w:szCs w:val="16"/>
+          <w:lang w:val="en-GB"/>
+        </w:rPr>
+      </w:pPr>
+      <w:r>
+        <w:rPr>
+          <w:color w:val="0B769F" w:themeColor="accent4" w:themeShade="BF"/>
+          <w:sz w:val="16"/>
+          <w:szCs w:val="16"/>
+          <w:lang w:val="en-GB"/>
+        </w:rPr>
+        <w:t>        Application *-- ExamplePrograms</w:t>
+      </w:r>
+    </w:p>
+    <w:p>
+      <w:pPr>
+        <w:pStyle w:val="Geenafstand"/>
+        <w:rPr>
+          <w:color w:val="0B769F" w:themeColor="accent4" w:themeShade="BF"/>
+          <w:sz w:val="16"/>
+          <w:szCs w:val="16"/>
+          <w:lang w:val="en-GB"/>
+        </w:rPr>
+      </w:pPr>
+      <w:r>
+        <w:rPr>
+          <w:color w:val="0B769F" w:themeColor="accent4" w:themeShade="BF"/>
+          <w:sz w:val="16"/>
+          <w:szCs w:val="16"/>
+          <w:lang w:val="en-GB"/>
+        </w:rPr>
+        <w:t>        ExamplePrograms --&gt; InnerProgram</w:t>
+      </w:r>
+    </w:p>
+    <w:p>
+      <w:pPr>
+        <w:pStyle w:val="Geenafstand"/>
+        <w:rPr>
+          <w:color w:val="0B769F" w:themeColor="accent4" w:themeShade="BF"/>
+          <w:sz w:val="16"/>
+          <w:szCs w:val="16"/>
+          <w:lang w:val="en-GB"/>
+        </w:rPr>
+      </w:pPr>
+      <w:r>
+        <w:rPr>
+          <w:color w:val="0B769F" w:themeColor="accent4" w:themeShade="BF"/>
+          <w:sz w:val="16"/>
+          <w:szCs w:val="16"/>
+          <w:lang w:val="en-GB"/>
+        </w:rPr>
+        <w:t>        ProgramMetrics &lt;.. Application : uses</w:t>
       </w:r>
     </w:p>
     <w:p>
@@ -1176,107 +814,27 @@
           <w:szCs w:val="16"/>
           <w:lang w:val="en-GB"/>
         </w:rPr>
-        <w:t xml:space="preserve">    </w:t>
-      </w:r>
-      <w:proofErr w:type="spellStart"/>
-      <w:r>
-        <w:rPr>
-          <w:color w:val="0B769F" w:themeColor="accent4" w:themeShade="BF"/>
-          <w:sz w:val="16"/>
-          <w:szCs w:val="16"/>
-          <w:lang w:val="en-GB"/>
-        </w:rPr>
-        <w:t>ProgramImporter</w:t>
-      </w:r>
-      <w:proofErr w:type="spellEnd"/>
-      <w:r>
-        <w:rPr>
-          <w:color w:val="0B769F" w:themeColor="accent4" w:themeShade="BF"/>
-          <w:sz w:val="16"/>
-          <w:szCs w:val="16"/>
-          <w:lang w:val="en-GB"/>
-        </w:rPr>
-        <w:t xml:space="preserve"> ..&gt; </w:t>
-      </w:r>
-      <w:proofErr w:type="spellStart"/>
-      <w:r>
-        <w:rPr>
-          <w:color w:val="0B769F" w:themeColor="accent4" w:themeShade="BF"/>
-          <w:sz w:val="16"/>
-          <w:szCs w:val="16"/>
-          <w:lang w:val="en-GB"/>
-        </w:rPr>
-        <w:t>Body.Builder</w:t>
-      </w:r>
-      <w:proofErr w:type="spellEnd"/>
-      <w:r>
-        <w:rPr>
-          <w:color w:val="0B769F" w:themeColor="accent4" w:themeShade="BF"/>
-          <w:sz w:val="16"/>
-          <w:szCs w:val="16"/>
-          <w:lang w:val="en-GB"/>
-        </w:rPr>
-        <w:t xml:space="preserve"> : creates</w:t>
-      </w:r>
-    </w:p>
-    <w:p>
-      <w:pPr>
-        <w:pStyle w:val="Geenafstand"/>
-        <w:rPr>
-          <w:color w:val="0B769F" w:themeColor="accent4" w:themeShade="BF"/>
-          <w:sz w:val="16"/>
-          <w:szCs w:val="16"/>
-          <w:lang w:val="en-GB"/>
-        </w:rPr>
-      </w:pPr>
-      <w:r>
-        <w:rPr>
-          <w:color w:val="0B769F" w:themeColor="accent4" w:themeShade="BF"/>
-          <w:sz w:val="16"/>
-          <w:szCs w:val="16"/>
-          <w:lang w:val="en-GB"/>
-        </w:rPr>
-        <w:t xml:space="preserve">    </w:t>
-      </w:r>
-      <w:proofErr w:type="spellStart"/>
-      <w:r>
-        <w:rPr>
-          <w:color w:val="0B769F" w:themeColor="accent4" w:themeShade="BF"/>
-          <w:sz w:val="16"/>
-          <w:szCs w:val="16"/>
-          <w:lang w:val="en-GB"/>
-        </w:rPr>
-        <w:t>ExamplePrograms</w:t>
-      </w:r>
-      <w:proofErr w:type="spellEnd"/>
-      <w:r>
-        <w:rPr>
-          <w:color w:val="0B769F" w:themeColor="accent4" w:themeShade="BF"/>
-          <w:sz w:val="16"/>
-          <w:szCs w:val="16"/>
-          <w:lang w:val="en-GB"/>
-        </w:rPr>
-        <w:t xml:space="preserve"> ..&gt; </w:t>
-      </w:r>
-      <w:proofErr w:type="spellStart"/>
-      <w:r>
-        <w:rPr>
-          <w:color w:val="0B769F" w:themeColor="accent4" w:themeShade="BF"/>
-          <w:sz w:val="16"/>
-          <w:szCs w:val="16"/>
-          <w:lang w:val="en-GB"/>
-        </w:rPr>
-        <w:t>Body.Builder</w:t>
-      </w:r>
-      <w:proofErr w:type="spellEnd"/>
-      <w:r>
-        <w:rPr>
-          <w:color w:val="0B769F" w:themeColor="accent4" w:themeShade="BF"/>
-          <w:sz w:val="16"/>
-          <w:szCs w:val="16"/>
-          <w:lang w:val="en-GB"/>
-        </w:rPr>
-        <w:t xml:space="preserve"> : creates</w:t>
+        <w:t>    ProgramImporter ..&gt; Body.Builder : creates</w:t>
+      </w:r>
+    </w:p>
+    <w:p>
+      <w:pPr>
+        <w:pStyle w:val="Geenafstand"/>
+        <w:rPr>
+          <w:color w:val="0B769F" w:themeColor="accent4" w:themeShade="BF"/>
+          <w:sz w:val="16"/>
+          <w:szCs w:val="16"/>
+          <w:lang w:val="en-GB"/>
+        </w:rPr>
+      </w:pPr>
+      <w:r>
+        <w:rPr>
+          <w:color w:val="0B769F" w:themeColor="accent4" w:themeShade="BF"/>
+          <w:sz w:val="16"/>
+          <w:szCs w:val="16"/>
+          <w:lang w:val="en-GB"/>
+        </w:rPr>
+        <w:t>    ExamplePrograms ..&gt; Body.Builder : creates</w:t>
       </w:r>
     </w:p>
     <w:p>
@@ -1327,161 +885,88 @@
           <w:szCs w:val="16"/>
           <w:lang w:val="en-GB"/>
         </w:rPr>
-        <w:t xml:space="preserve">        namespace </w:t>
-      </w:r>
-      <w:proofErr w:type="spellStart"/>
-      <w:r>
-        <w:rPr>
-          <w:color w:val="0B769F" w:themeColor="accent4" w:themeShade="BF"/>
-          <w:sz w:val="16"/>
-          <w:szCs w:val="16"/>
-          <w:lang w:val="en-GB"/>
-        </w:rPr>
-        <w:t>namesapce_Commands</w:t>
-      </w:r>
-      <w:proofErr w:type="spellEnd"/>
-      <w:r>
-        <w:rPr>
-          <w:color w:val="0B769F" w:themeColor="accent4" w:themeShade="BF"/>
-          <w:sz w:val="16"/>
-          <w:szCs w:val="16"/>
-          <w:lang w:val="en-GB"/>
-        </w:rPr>
-        <w:t>{</w:t>
-      </w:r>
-    </w:p>
-    <w:p>
-      <w:pPr>
-        <w:pStyle w:val="Geenafstand"/>
-        <w:rPr>
-          <w:color w:val="0B769F" w:themeColor="accent4" w:themeShade="BF"/>
-          <w:sz w:val="16"/>
-          <w:szCs w:val="16"/>
-          <w:lang w:val="en-GB"/>
-        </w:rPr>
-      </w:pPr>
-      <w:r>
-        <w:rPr>
-          <w:color w:val="0B769F" w:themeColor="accent4" w:themeShade="BF"/>
-          <w:sz w:val="16"/>
-          <w:szCs w:val="16"/>
-          <w:lang w:val="en-GB"/>
-        </w:rPr>
-        <w:t xml:space="preserve">            class </w:t>
-      </w:r>
-      <w:proofErr w:type="spellStart"/>
-      <w:r>
-        <w:rPr>
-          <w:color w:val="0B769F" w:themeColor="accent4" w:themeShade="BF"/>
-          <w:sz w:val="16"/>
-          <w:szCs w:val="16"/>
-          <w:lang w:val="en-GB"/>
-        </w:rPr>
-        <w:t>ProgramMetrics</w:t>
-      </w:r>
-      <w:proofErr w:type="spellEnd"/>
-      <w:r>
-        <w:rPr>
-          <w:color w:val="0B769F" w:themeColor="accent4" w:themeShade="BF"/>
-          <w:sz w:val="16"/>
-          <w:szCs w:val="16"/>
-          <w:lang w:val="en-GB"/>
-        </w:rPr>
-        <w:t>{</w:t>
-      </w:r>
-    </w:p>
-    <w:p>
-      <w:pPr>
-        <w:pStyle w:val="Geenafstand"/>
-        <w:rPr>
-          <w:color w:val="0B769F" w:themeColor="accent4" w:themeShade="BF"/>
-          <w:sz w:val="16"/>
-          <w:szCs w:val="16"/>
-          <w:lang w:val="en-GB"/>
-        </w:rPr>
-      </w:pPr>
-      <w:r>
-        <w:rPr>
-          <w:color w:val="0B769F" w:themeColor="accent4" w:themeShade="BF"/>
-          <w:sz w:val="16"/>
-          <w:szCs w:val="16"/>
-          <w:lang w:val="en-GB"/>
-        </w:rPr>
-        <w:t xml:space="preserve">                +int </w:t>
-      </w:r>
-      <w:proofErr w:type="spellStart"/>
-      <w:r>
-        <w:rPr>
-          <w:color w:val="0B769F" w:themeColor="accent4" w:themeShade="BF"/>
-          <w:sz w:val="16"/>
-          <w:szCs w:val="16"/>
-          <w:lang w:val="en-GB"/>
-        </w:rPr>
-        <w:t>commandCount</w:t>
-      </w:r>
-      <w:proofErr w:type="spellEnd"/>
-    </w:p>
-    <w:p>
-      <w:pPr>
-        <w:pStyle w:val="Geenafstand"/>
-        <w:rPr>
-          <w:color w:val="0B769F" w:themeColor="accent4" w:themeShade="BF"/>
-          <w:sz w:val="16"/>
-          <w:szCs w:val="16"/>
-          <w:lang w:val="en-GB"/>
-        </w:rPr>
-      </w:pPr>
-      <w:r>
-        <w:rPr>
-          <w:color w:val="0B769F" w:themeColor="accent4" w:themeShade="BF"/>
-          <w:sz w:val="16"/>
-          <w:szCs w:val="16"/>
-          <w:lang w:val="en-GB"/>
-        </w:rPr>
-        <w:t xml:space="preserve">                +int </w:t>
-      </w:r>
-      <w:proofErr w:type="spellStart"/>
-      <w:r>
-        <w:rPr>
-          <w:color w:val="0B769F" w:themeColor="accent4" w:themeShade="BF"/>
-          <w:sz w:val="16"/>
-          <w:szCs w:val="16"/>
-          <w:lang w:val="en-GB"/>
-        </w:rPr>
-        <w:t>maxNestingLevel</w:t>
-      </w:r>
-      <w:proofErr w:type="spellEnd"/>
-    </w:p>
-    <w:p>
-      <w:pPr>
-        <w:pStyle w:val="Geenafstand"/>
-        <w:rPr>
-          <w:color w:val="0B769F" w:themeColor="accent4" w:themeShade="BF"/>
-          <w:sz w:val="16"/>
-          <w:szCs w:val="16"/>
-          <w:lang w:val="en-GB"/>
-        </w:rPr>
-      </w:pPr>
-      <w:r>
-        <w:rPr>
-          <w:color w:val="0B769F" w:themeColor="accent4" w:themeShade="BF"/>
-          <w:sz w:val="16"/>
-          <w:szCs w:val="16"/>
-          <w:lang w:val="en-GB"/>
-        </w:rPr>
-        <w:t xml:space="preserve">                +int </w:t>
-      </w:r>
-      <w:proofErr w:type="spellStart"/>
-      <w:r>
-        <w:rPr>
-          <w:color w:val="0B769F" w:themeColor="accent4" w:themeShade="BF"/>
-          <w:sz w:val="16"/>
-          <w:szCs w:val="16"/>
-          <w:lang w:val="en-GB"/>
-        </w:rPr>
-        <w:t>repeatCommandCount</w:t>
-      </w:r>
-      <w:proofErr w:type="spellEnd"/>
+        <w:t>        namespace namesapce_Commands{</w:t>
+      </w:r>
+    </w:p>
+    <w:p>
+      <w:pPr>
+        <w:pStyle w:val="Geenafstand"/>
+        <w:rPr>
+          <w:color w:val="0B769F" w:themeColor="accent4" w:themeShade="BF"/>
+          <w:sz w:val="16"/>
+          <w:szCs w:val="16"/>
+          <w:lang w:val="en-GB"/>
+        </w:rPr>
+      </w:pPr>
+      <w:r>
+        <w:rPr>
+          <w:color w:val="0B769F" w:themeColor="accent4" w:themeShade="BF"/>
+          <w:sz w:val="16"/>
+          <w:szCs w:val="16"/>
+          <w:lang w:val="en-GB"/>
+        </w:rPr>
+        <w:t>            class ProgramMetrics{</w:t>
+      </w:r>
+    </w:p>
+    <w:p>
+      <w:pPr>
+        <w:pStyle w:val="Geenafstand"/>
+        <w:rPr>
+          <w:color w:val="0B769F" w:themeColor="accent4" w:themeShade="BF"/>
+          <w:sz w:val="16"/>
+          <w:szCs w:val="16"/>
+          <w:lang w:val="en-GB"/>
+        </w:rPr>
+      </w:pPr>
+      <w:r>
+        <w:rPr>
+          <w:color w:val="0B769F" w:themeColor="accent4" w:themeShade="BF"/>
+          <w:sz w:val="16"/>
+          <w:szCs w:val="16"/>
+          <w:lang w:val="en-GB"/>
+        </w:rPr>
+        <w:t>                +int commandCount</w:t>
+      </w:r>
+    </w:p>
+    <w:p>
+      <w:pPr>
+        <w:pStyle w:val="Geenafstand"/>
+        <w:rPr>
+          <w:color w:val="0B769F" w:themeColor="accent4" w:themeShade="BF"/>
+          <w:sz w:val="16"/>
+          <w:szCs w:val="16"/>
+          <w:lang w:val="en-GB"/>
+        </w:rPr>
+      </w:pPr>
+      <w:r>
+        <w:rPr>
+          <w:color w:val="0B769F" w:themeColor="accent4" w:themeShade="BF"/>
+          <w:sz w:val="16"/>
+          <w:szCs w:val="16"/>
+          <w:lang w:val="en-GB"/>
+        </w:rPr>
+        <w:t>                +int maxNestingLevel</w:t>
+      </w:r>
+    </w:p>
+    <w:p>
+      <w:pPr>
+        <w:pStyle w:val="Geenafstand"/>
+        <w:rPr>
+          <w:color w:val="0B769F" w:themeColor="accent4" w:themeShade="BF"/>
+          <w:sz w:val="16"/>
+          <w:szCs w:val="16"/>
+          <w:lang w:val="en-GB"/>
+        </w:rPr>
+      </w:pPr>
+      <w:r>
+        <w:rPr>
+          <w:color w:val="0B769F" w:themeColor="accent4" w:themeShade="BF"/>
+          <w:sz w:val="16"/>
+          <w:szCs w:val="16"/>
+          <w:lang w:val="en-GB"/>
+        </w:rPr>
+        <w:t>                +int repeatCommandCount</w:t>
+      </w:r>
     </w:p>
     <w:p>
       <w:pPr>
@@ -1520,67 +1005,27 @@
           <w:szCs w:val="16"/>
           <w:lang w:val="en-GB"/>
         </w:rPr>
-        <w:t xml:space="preserve">            class </w:t>
-      </w:r>
-      <w:proofErr w:type="spellStart"/>
-      <w:r>
-        <w:rPr>
-          <w:color w:val="0B769F" w:themeColor="accent4" w:themeShade="BF"/>
-          <w:sz w:val="16"/>
-          <w:szCs w:val="16"/>
-          <w:lang w:val="en-GB"/>
-        </w:rPr>
-        <w:t>Body.Builder</w:t>
-      </w:r>
-      <w:proofErr w:type="spellEnd"/>
-      <w:r>
-        <w:rPr>
-          <w:color w:val="0B769F" w:themeColor="accent4" w:themeShade="BF"/>
-          <w:sz w:val="16"/>
-          <w:szCs w:val="16"/>
-          <w:lang w:val="en-GB"/>
-        </w:rPr>
-        <w:t>{</w:t>
-      </w:r>
-    </w:p>
-    <w:p>
-      <w:pPr>
-        <w:pStyle w:val="Geenafstand"/>
-        <w:rPr>
-          <w:color w:val="0B769F" w:themeColor="accent4" w:themeShade="BF"/>
-          <w:sz w:val="16"/>
-          <w:szCs w:val="16"/>
-          <w:lang w:val="en-GB"/>
-        </w:rPr>
-      </w:pPr>
-      <w:r>
-        <w:rPr>
-          <w:color w:val="0B769F" w:themeColor="accent4" w:themeShade="BF"/>
-          <w:sz w:val="16"/>
-          <w:szCs w:val="16"/>
-          <w:lang w:val="en-GB"/>
-        </w:rPr>
-        <w:t>                +</w:t>
-      </w:r>
-      <w:proofErr w:type="spellStart"/>
-      <w:r>
-        <w:rPr>
-          <w:color w:val="0B769F" w:themeColor="accent4" w:themeShade="BF"/>
-          <w:sz w:val="16"/>
-          <w:szCs w:val="16"/>
-          <w:lang w:val="en-GB"/>
-        </w:rPr>
-        <w:t>Body.Builder</w:t>
-      </w:r>
-      <w:proofErr w:type="spellEnd"/>
-      <w:r>
-        <w:rPr>
-          <w:color w:val="0B769F" w:themeColor="accent4" w:themeShade="BF"/>
-          <w:sz w:val="16"/>
-          <w:szCs w:val="16"/>
-          <w:lang w:val="en-GB"/>
-        </w:rPr>
-        <w:t xml:space="preserve"> turn</w:t>
+        <w:t>            class Body.Builder{</w:t>
+      </w:r>
+    </w:p>
+    <w:p>
+      <w:pPr>
+        <w:pStyle w:val="Geenafstand"/>
+        <w:rPr>
+          <w:color w:val="0B769F" w:themeColor="accent4" w:themeShade="BF"/>
+          <w:sz w:val="16"/>
+          <w:szCs w:val="16"/>
+          <w:lang w:val="en-GB"/>
+        </w:rPr>
+      </w:pPr>
+      <w:r>
+        <w:rPr>
+          <w:color w:val="0B769F" w:themeColor="accent4" w:themeShade="BF"/>
+          <w:sz w:val="16"/>
+          <w:szCs w:val="16"/>
+          <w:lang w:val="en-GB"/>
+        </w:rPr>
+        <w:t>                +Body.Builder turn</w:t>
       </w:r>
       <w:r>
         <w:rPr>
@@ -1600,19 +1045,8 @@
           <w:szCs w:val="16"/>
           <w:lang w:val="en-GB"/>
         </w:rPr>
-        <w:t xml:space="preserve">Dir2 </w:t>
-      </w:r>
-      <w:proofErr w:type="spellStart"/>
-      <w:r>
-        <w:rPr>
-          <w:color w:val="0B769F" w:themeColor="accent4" w:themeShade="BF"/>
-          <w:sz w:val="16"/>
-          <w:szCs w:val="16"/>
-          <w:lang w:val="en-GB"/>
-        </w:rPr>
-        <w:t>dir</w:t>
-      </w:r>
-      <w:proofErr w:type="spellEnd"/>
+        <w:t>Dir2 dir</w:t>
+      </w:r>
       <w:r>
         <w:rPr>
           <w:b/>
@@ -1642,27 +1076,7 @@
           <w:szCs w:val="16"/>
           <w:lang w:val="en-GB"/>
         </w:rPr>
-        <w:t>                +</w:t>
-      </w:r>
-      <w:proofErr w:type="spellStart"/>
-      <w:r>
-        <w:rPr>
-          <w:color w:val="0B769F" w:themeColor="accent4" w:themeShade="BF"/>
-          <w:sz w:val="16"/>
-          <w:szCs w:val="16"/>
-          <w:lang w:val="en-GB"/>
-        </w:rPr>
-        <w:t>Body.Builder</w:t>
-      </w:r>
-      <w:proofErr w:type="spellEnd"/>
-      <w:r>
-        <w:rPr>
-          <w:color w:val="0B769F" w:themeColor="accent4" w:themeShade="BF"/>
-          <w:sz w:val="16"/>
-          <w:szCs w:val="16"/>
-          <w:lang w:val="en-GB"/>
-        </w:rPr>
-        <w:t xml:space="preserve"> move</w:t>
+        <w:t>                +Body.Builder move</w:t>
       </w:r>
       <w:r>
         <w:rPr>
@@ -1682,19 +1096,8 @@
           <w:szCs w:val="16"/>
           <w:lang w:val="en-GB"/>
         </w:rPr>
-        <w:t xml:space="preserve">int </w:t>
-      </w:r>
-      <w:proofErr w:type="spellStart"/>
-      <w:r>
-        <w:rPr>
-          <w:color w:val="0B769F" w:themeColor="accent4" w:themeShade="BF"/>
-          <w:sz w:val="16"/>
-          <w:szCs w:val="16"/>
-          <w:lang w:val="en-GB"/>
-        </w:rPr>
-        <w:t>stepCount</w:t>
-      </w:r>
-      <w:proofErr w:type="spellEnd"/>
+        <w:t>int stepCount</w:t>
+      </w:r>
       <w:r>
         <w:rPr>
           <w:b/>
@@ -1724,27 +1127,7 @@
           <w:szCs w:val="16"/>
           <w:lang w:val="en-GB"/>
         </w:rPr>
-        <w:t>                +</w:t>
-      </w:r>
-      <w:proofErr w:type="spellStart"/>
-      <w:r>
-        <w:rPr>
-          <w:color w:val="0B769F" w:themeColor="accent4" w:themeShade="BF"/>
-          <w:sz w:val="16"/>
-          <w:szCs w:val="16"/>
-          <w:lang w:val="en-GB"/>
-        </w:rPr>
-        <w:t>Body.Builder</w:t>
-      </w:r>
-      <w:proofErr w:type="spellEnd"/>
-      <w:r>
-        <w:rPr>
-          <w:color w:val="0B769F" w:themeColor="accent4" w:themeShade="BF"/>
-          <w:sz w:val="16"/>
-          <w:szCs w:val="16"/>
-          <w:lang w:val="en-GB"/>
-        </w:rPr>
-        <w:t xml:space="preserve"> repeat</w:t>
+        <w:t>                +Body.Builder repeat</w:t>
       </w:r>
       <w:r>
         <w:rPr>
@@ -1784,27 +1167,7 @@
           <w:szCs w:val="16"/>
           <w:lang w:val="en-GB"/>
         </w:rPr>
-        <w:t xml:space="preserve"> </w:t>
-      </w:r>
-      <w:proofErr w:type="spellStart"/>
-      <w:r>
-        <w:rPr>
-          <w:color w:val="0B769F" w:themeColor="accent4" w:themeShade="BF"/>
-          <w:sz w:val="16"/>
-          <w:szCs w:val="16"/>
-          <w:lang w:val="en-GB"/>
-        </w:rPr>
-        <w:t>Body.Builder</w:t>
-      </w:r>
-      <w:proofErr w:type="spellEnd"/>
-      <w:r>
-        <w:rPr>
-          <w:color w:val="0B769F" w:themeColor="accent4" w:themeShade="BF"/>
-          <w:sz w:val="16"/>
-          <w:szCs w:val="16"/>
-          <w:lang w:val="en-GB"/>
-        </w:rPr>
-        <w:t xml:space="preserve"> body</w:t>
+        <w:t xml:space="preserve"> Body.Builder body</w:t>
       </w:r>
       <w:r>
         <w:rPr>
@@ -1886,59 +1249,28 @@
           <w:szCs w:val="16"/>
           <w:lang w:val="en-GB"/>
         </w:rPr>
-        <w:t xml:space="preserve">            class </w:t>
-      </w:r>
-      <w:proofErr w:type="spellStart"/>
-      <w:r>
-        <w:rPr>
-          <w:color w:val="0B769F" w:themeColor="accent4" w:themeShade="BF"/>
-          <w:sz w:val="16"/>
-          <w:szCs w:val="16"/>
-          <w:lang w:val="en-GB"/>
-        </w:rPr>
-        <w:t>ICommand</w:t>
-      </w:r>
-      <w:proofErr w:type="spellEnd"/>
-      <w:r>
-        <w:rPr>
-          <w:color w:val="0B769F" w:themeColor="accent4" w:themeShade="BF"/>
-          <w:sz w:val="16"/>
-          <w:szCs w:val="16"/>
-          <w:lang w:val="en-GB"/>
-        </w:rPr>
-        <w:t>{</w:t>
-      </w:r>
-    </w:p>
-    <w:p>
-      <w:pPr>
-        <w:pStyle w:val="Geenafstand"/>
-        <w:rPr>
-          <w:color w:val="0B769F" w:themeColor="accent4" w:themeShade="BF"/>
-          <w:sz w:val="16"/>
-          <w:szCs w:val="16"/>
-          <w:lang w:val="en-GB"/>
-        </w:rPr>
-      </w:pPr>
-      <w:r>
-        <w:rPr>
-          <w:color w:val="0B769F" w:themeColor="accent4" w:themeShade="BF"/>
-          <w:sz w:val="16"/>
-          <w:szCs w:val="16"/>
-          <w:lang w:val="en-GB"/>
-        </w:rPr>
-        <w:t xml:space="preserve">                +void </w:t>
-      </w:r>
-      <w:proofErr w:type="spellStart"/>
-      <w:r>
-        <w:rPr>
-          <w:color w:val="0B769F" w:themeColor="accent4" w:themeShade="BF"/>
-          <w:sz w:val="16"/>
-          <w:szCs w:val="16"/>
-          <w:lang w:val="en-GB"/>
-        </w:rPr>
-        <w:t>ApplyOnWorld</w:t>
-      </w:r>
-      <w:proofErr w:type="spellEnd"/>
+        <w:t>            class ICommand{</w:t>
+      </w:r>
+    </w:p>
+    <w:p>
+      <w:pPr>
+        <w:pStyle w:val="Geenafstand"/>
+        <w:rPr>
+          <w:color w:val="0B769F" w:themeColor="accent4" w:themeShade="BF"/>
+          <w:sz w:val="16"/>
+          <w:szCs w:val="16"/>
+          <w:lang w:val="en-GB"/>
+        </w:rPr>
+      </w:pPr>
+      <w:r>
+        <w:rPr>
+          <w:color w:val="0B769F" w:themeColor="accent4" w:themeShade="BF"/>
+          <w:sz w:val="16"/>
+          <w:szCs w:val="16"/>
+          <w:lang w:val="en-GB"/>
+        </w:rPr>
+        <w:t>                +void ApplyOnWorld</w:t>
+      </w:r>
       <w:r>
         <w:rPr>
           <w:b/>
@@ -1957,27 +1289,7 @@
           <w:szCs w:val="16"/>
           <w:lang w:val="en-GB"/>
         </w:rPr>
-        <w:t xml:space="preserve">ref </w:t>
-      </w:r>
-      <w:proofErr w:type="spellStart"/>
-      <w:r>
-        <w:rPr>
-          <w:color w:val="0B769F" w:themeColor="accent4" w:themeShade="BF"/>
-          <w:sz w:val="16"/>
-          <w:szCs w:val="16"/>
-          <w:lang w:val="en-GB"/>
-        </w:rPr>
-        <w:t>ActualWorld</w:t>
-      </w:r>
-      <w:proofErr w:type="spellEnd"/>
-      <w:r>
-        <w:rPr>
-          <w:color w:val="0B769F" w:themeColor="accent4" w:themeShade="BF"/>
-          <w:sz w:val="16"/>
-          <w:szCs w:val="16"/>
-          <w:lang w:val="en-GB"/>
-        </w:rPr>
-        <w:t xml:space="preserve"> world</w:t>
+        <w:t>ref ActualWorld world</w:t>
       </w:r>
       <w:r>
         <w:rPr>
@@ -2008,39 +1320,8 @@
           <w:szCs w:val="16"/>
           <w:lang w:val="en-GB"/>
         </w:rPr>
-        <w:t>                +</w:t>
-      </w:r>
-      <w:proofErr w:type="spellStart"/>
-      <w:r>
-        <w:rPr>
-          <w:color w:val="0B769F" w:themeColor="accent4" w:themeShade="BF"/>
-          <w:sz w:val="16"/>
-          <w:szCs w:val="16"/>
-          <w:lang w:val="en-GB"/>
-        </w:rPr>
-        <w:t>ProgramMetrics</w:t>
-      </w:r>
-      <w:proofErr w:type="spellEnd"/>
-      <w:r>
-        <w:rPr>
-          <w:color w:val="0B769F" w:themeColor="accent4" w:themeShade="BF"/>
-          <w:sz w:val="16"/>
-          <w:szCs w:val="16"/>
-          <w:lang w:val="en-GB"/>
-        </w:rPr>
-        <w:t xml:space="preserve"> </w:t>
-      </w:r>
-      <w:proofErr w:type="spellStart"/>
-      <w:r>
-        <w:rPr>
-          <w:color w:val="0B769F" w:themeColor="accent4" w:themeShade="BF"/>
-          <w:sz w:val="16"/>
-          <w:szCs w:val="16"/>
-          <w:lang w:val="en-GB"/>
-        </w:rPr>
-        <w:t>GetMetrics</w:t>
-      </w:r>
-      <w:proofErr w:type="spellEnd"/>
+        <w:t>                +ProgramMetrics GetMetrics</w:t>
+      </w:r>
       <w:r>
         <w:rPr>
           <w:b/>
@@ -2190,19 +1471,8 @@
           <w:szCs w:val="16"/>
           <w:lang w:val="en-GB"/>
         </w:rPr>
-        <w:t xml:space="preserve">                +Dir2 </w:t>
-      </w:r>
-      <w:proofErr w:type="spellStart"/>
-      <w:r>
-        <w:rPr>
-          <w:color w:val="0B769F" w:themeColor="accent4" w:themeShade="BF"/>
-          <w:sz w:val="16"/>
-          <w:szCs w:val="16"/>
-          <w:lang w:val="en-GB"/>
-        </w:rPr>
-        <w:t>dir</w:t>
-      </w:r>
-      <w:proofErr w:type="spellEnd"/>
+        <w:t>                +Dir2 dir</w:t>
+      </w:r>
     </w:p>
     <w:p>
       <w:pPr>
@@ -2261,19 +1531,8 @@
           <w:szCs w:val="16"/>
           <w:lang w:val="en-GB"/>
         </w:rPr>
-        <w:t xml:space="preserve">                +int </w:t>
-      </w:r>
-      <w:proofErr w:type="spellStart"/>
-      <w:r>
-        <w:rPr>
-          <w:color w:val="0B769F" w:themeColor="accent4" w:themeShade="BF"/>
-          <w:sz w:val="16"/>
-          <w:szCs w:val="16"/>
-          <w:lang w:val="en-GB"/>
-        </w:rPr>
-        <w:t>stepCount</w:t>
-      </w:r>
-      <w:proofErr w:type="spellEnd"/>
+        <w:t>                +int stepCount</w:t>
+      </w:r>
     </w:p>
     <w:p>
       <w:pPr>
@@ -2332,78 +1591,27 @@
           <w:szCs w:val="16"/>
           <w:lang w:val="en-GB"/>
         </w:rPr>
-        <w:t xml:space="preserve">        &lt;&lt;interface&gt;&gt; </w:t>
-      </w:r>
-      <w:proofErr w:type="spellStart"/>
-      <w:r>
-        <w:rPr>
-          <w:color w:val="0B769F" w:themeColor="accent4" w:themeShade="BF"/>
-          <w:sz w:val="16"/>
-          <w:szCs w:val="16"/>
-          <w:lang w:val="en-GB"/>
-        </w:rPr>
-        <w:t>ICommand</w:t>
-      </w:r>
-      <w:proofErr w:type="spellEnd"/>
-    </w:p>
-    <w:p>
-      <w:pPr>
-        <w:pStyle w:val="Geenafstand"/>
-        <w:rPr>
-          <w:color w:val="0B769F" w:themeColor="accent4" w:themeShade="BF"/>
-          <w:sz w:val="16"/>
-          <w:szCs w:val="16"/>
-          <w:lang w:val="en-GB"/>
-        </w:rPr>
-      </w:pPr>
-      <w:r>
-        <w:rPr>
-          <w:color w:val="0B769F" w:themeColor="accent4" w:themeShade="BF"/>
-          <w:sz w:val="16"/>
-          <w:szCs w:val="16"/>
-          <w:lang w:val="en-GB"/>
-        </w:rPr>
-        <w:t xml:space="preserve">        </w:t>
-      </w:r>
-      <w:proofErr w:type="spellStart"/>
-      <w:r>
-        <w:rPr>
-          <w:color w:val="0B769F" w:themeColor="accent4" w:themeShade="BF"/>
-          <w:sz w:val="16"/>
-          <w:szCs w:val="16"/>
-          <w:lang w:val="en-GB"/>
-        </w:rPr>
-        <w:t>ProgramMetrics</w:t>
-      </w:r>
-      <w:proofErr w:type="spellEnd"/>
-      <w:r>
-        <w:rPr>
-          <w:color w:val="0B769F" w:themeColor="accent4" w:themeShade="BF"/>
-          <w:sz w:val="16"/>
-          <w:szCs w:val="16"/>
-          <w:lang w:val="en-GB"/>
-        </w:rPr>
-        <w:t xml:space="preserve"> &lt;.. </w:t>
-      </w:r>
-      <w:proofErr w:type="spellStart"/>
-      <w:r>
-        <w:rPr>
-          <w:color w:val="0B769F" w:themeColor="accent4" w:themeShade="BF"/>
-          <w:sz w:val="16"/>
-          <w:szCs w:val="16"/>
-          <w:lang w:val="en-GB"/>
-        </w:rPr>
-        <w:t>ICommand</w:t>
-      </w:r>
-      <w:proofErr w:type="spellEnd"/>
-      <w:r>
-        <w:rPr>
-          <w:color w:val="0B769F" w:themeColor="accent4" w:themeShade="BF"/>
-          <w:sz w:val="16"/>
-          <w:szCs w:val="16"/>
-          <w:lang w:val="en-GB"/>
-        </w:rPr>
-        <w:t xml:space="preserve"> : creates</w:t>
+        <w:t>        &lt;&lt;interface&gt;&gt; ICommand</w:t>
+      </w:r>
+    </w:p>
+    <w:p>
+      <w:pPr>
+        <w:pStyle w:val="Geenafstand"/>
+        <w:rPr>
+          <w:color w:val="0B769F" w:themeColor="accent4" w:themeShade="BF"/>
+          <w:sz w:val="16"/>
+          <w:szCs w:val="16"/>
+          <w:lang w:val="en-GB"/>
+        </w:rPr>
+      </w:pPr>
+      <w:r>
+        <w:rPr>
+          <w:color w:val="0B769F" w:themeColor="accent4" w:themeShade="BF"/>
+          <w:sz w:val="16"/>
+          <w:szCs w:val="16"/>
+          <w:lang w:val="en-GB"/>
+        </w:rPr>
+        <w:t>        ProgramMetrics &lt;.. ICommand : creates</w:t>
       </w:r>
     </w:p>
     <w:p>
@@ -2443,390 +1651,188 @@
           <w:szCs w:val="16"/>
           <w:lang w:val="en-GB"/>
         </w:rPr>
-        <w:t xml:space="preserve">        </w:t>
-      </w:r>
-      <w:proofErr w:type="spellStart"/>
-      <w:r>
-        <w:rPr>
-          <w:color w:val="0B769F" w:themeColor="accent4" w:themeShade="BF"/>
-          <w:sz w:val="16"/>
-          <w:szCs w:val="16"/>
-          <w:lang w:val="en-GB"/>
-        </w:rPr>
-        <w:t>Body.Builder</w:t>
-      </w:r>
-      <w:proofErr w:type="spellEnd"/>
-      <w:r>
-        <w:rPr>
-          <w:color w:val="0B769F" w:themeColor="accent4" w:themeShade="BF"/>
-          <w:sz w:val="16"/>
-          <w:szCs w:val="16"/>
-          <w:lang w:val="en-GB"/>
-        </w:rPr>
-        <w:t xml:space="preserve"> ..&gt; Body : creates</w:t>
-      </w:r>
-    </w:p>
-    <w:p>
-      <w:pPr>
-        <w:pStyle w:val="Geenafstand"/>
-        <w:rPr>
-          <w:color w:val="0B769F" w:themeColor="accent4" w:themeShade="BF"/>
-          <w:sz w:val="16"/>
-          <w:szCs w:val="16"/>
-          <w:lang w:val="en-GB"/>
-        </w:rPr>
-      </w:pPr>
-      <w:r>
-        <w:rPr>
-          <w:color w:val="0B769F" w:themeColor="accent4" w:themeShade="BF"/>
-          <w:sz w:val="16"/>
-          <w:szCs w:val="16"/>
-          <w:lang w:val="en-GB"/>
-        </w:rPr>
-        <w:t xml:space="preserve">        </w:t>
-      </w:r>
-      <w:proofErr w:type="spellStart"/>
-      <w:r>
-        <w:rPr>
-          <w:color w:val="0B769F" w:themeColor="accent4" w:themeShade="BF"/>
-          <w:sz w:val="16"/>
-          <w:szCs w:val="16"/>
-          <w:lang w:val="en-GB"/>
-        </w:rPr>
-        <w:t>Body.Builder</w:t>
-      </w:r>
-      <w:proofErr w:type="spellEnd"/>
-      <w:r>
-        <w:rPr>
-          <w:color w:val="0B769F" w:themeColor="accent4" w:themeShade="BF"/>
-          <w:sz w:val="16"/>
-          <w:szCs w:val="16"/>
-          <w:lang w:val="en-GB"/>
-        </w:rPr>
-        <w:t xml:space="preserve"> --&gt; </w:t>
-      </w:r>
-      <w:proofErr w:type="spellStart"/>
-      <w:r>
-        <w:rPr>
-          <w:color w:val="0B769F" w:themeColor="accent4" w:themeShade="BF"/>
-          <w:sz w:val="16"/>
-          <w:szCs w:val="16"/>
-          <w:lang w:val="en-GB"/>
-        </w:rPr>
-        <w:t>ICommand</w:t>
-      </w:r>
-      <w:proofErr w:type="spellEnd"/>
-      <w:r>
-        <w:rPr>
-          <w:color w:val="0B769F" w:themeColor="accent4" w:themeShade="BF"/>
-          <w:sz w:val="16"/>
-          <w:szCs w:val="16"/>
-          <w:lang w:val="en-GB"/>
-        </w:rPr>
-        <w:t xml:space="preserve"> : * commands</w:t>
-      </w:r>
-    </w:p>
-    <w:p>
-      <w:pPr>
-        <w:pStyle w:val="Geenafstand"/>
-        <w:rPr>
-          <w:color w:val="0B769F" w:themeColor="accent4" w:themeShade="BF"/>
-          <w:sz w:val="16"/>
-          <w:szCs w:val="16"/>
-          <w:lang w:val="en-GB"/>
-        </w:rPr>
-      </w:pPr>
-      <w:r>
-        <w:rPr>
-          <w:color w:val="0B769F" w:themeColor="accent4" w:themeShade="BF"/>
-          <w:sz w:val="16"/>
-          <w:szCs w:val="16"/>
-          <w:lang w:val="en-GB"/>
-        </w:rPr>
-        <w:t xml:space="preserve">        </w:t>
-      </w:r>
-      <w:proofErr w:type="spellStart"/>
-      <w:r>
-        <w:rPr>
-          <w:color w:val="0B769F" w:themeColor="accent4" w:themeShade="BF"/>
-          <w:sz w:val="16"/>
-          <w:szCs w:val="16"/>
-          <w:lang w:val="en-GB"/>
-        </w:rPr>
-        <w:t>Body.Builder</w:t>
-      </w:r>
-      <w:proofErr w:type="spellEnd"/>
-      <w:r>
-        <w:rPr>
-          <w:color w:val="0B769F" w:themeColor="accent4" w:themeShade="BF"/>
-          <w:sz w:val="16"/>
-          <w:szCs w:val="16"/>
-          <w:lang w:val="en-GB"/>
-        </w:rPr>
-        <w:t xml:space="preserve"> ..&gt; Repeat : creates</w:t>
-      </w:r>
-    </w:p>
-    <w:p>
-      <w:pPr>
-        <w:pStyle w:val="Geenafstand"/>
-        <w:rPr>
-          <w:color w:val="0B769F" w:themeColor="accent4" w:themeShade="BF"/>
-          <w:sz w:val="16"/>
-          <w:szCs w:val="16"/>
-          <w:lang w:val="en-GB"/>
-        </w:rPr>
-      </w:pPr>
-      <w:r>
-        <w:rPr>
-          <w:color w:val="0B769F" w:themeColor="accent4" w:themeShade="BF"/>
-          <w:sz w:val="16"/>
-          <w:szCs w:val="16"/>
-          <w:lang w:val="en-GB"/>
-        </w:rPr>
-        <w:t xml:space="preserve">        </w:t>
-      </w:r>
-      <w:proofErr w:type="spellStart"/>
-      <w:r>
-        <w:rPr>
-          <w:color w:val="0B769F" w:themeColor="accent4" w:themeShade="BF"/>
-          <w:sz w:val="16"/>
-          <w:szCs w:val="16"/>
-          <w:lang w:val="en-GB"/>
-        </w:rPr>
-        <w:t>Body.Builder</w:t>
-      </w:r>
-      <w:proofErr w:type="spellEnd"/>
-      <w:r>
-        <w:rPr>
-          <w:color w:val="0B769F" w:themeColor="accent4" w:themeShade="BF"/>
-          <w:sz w:val="16"/>
-          <w:szCs w:val="16"/>
-          <w:lang w:val="en-GB"/>
-        </w:rPr>
-        <w:t xml:space="preserve"> ..&gt; Turn : creates</w:t>
-      </w:r>
-    </w:p>
-    <w:p>
-      <w:pPr>
-        <w:pStyle w:val="Geenafstand"/>
-        <w:rPr>
-          <w:color w:val="0B769F" w:themeColor="accent4" w:themeShade="BF"/>
-          <w:sz w:val="16"/>
-          <w:szCs w:val="16"/>
-          <w:lang w:val="en-GB"/>
-        </w:rPr>
-      </w:pPr>
-      <w:r>
-        <w:rPr>
-          <w:color w:val="0B769F" w:themeColor="accent4" w:themeShade="BF"/>
-          <w:sz w:val="16"/>
-          <w:szCs w:val="16"/>
-          <w:lang w:val="en-GB"/>
-        </w:rPr>
-        <w:t xml:space="preserve">        </w:t>
-      </w:r>
-      <w:proofErr w:type="spellStart"/>
-      <w:r>
-        <w:rPr>
-          <w:color w:val="0B769F" w:themeColor="accent4" w:themeShade="BF"/>
-          <w:sz w:val="16"/>
-          <w:szCs w:val="16"/>
-          <w:lang w:val="en-GB"/>
-        </w:rPr>
-        <w:t>Body.Builder</w:t>
-      </w:r>
-      <w:proofErr w:type="spellEnd"/>
-      <w:r>
-        <w:rPr>
-          <w:color w:val="0B769F" w:themeColor="accent4" w:themeShade="BF"/>
-          <w:sz w:val="16"/>
-          <w:szCs w:val="16"/>
-          <w:lang w:val="en-GB"/>
-        </w:rPr>
-        <w:t xml:space="preserve"> ..&gt; Move : creates</w:t>
-      </w:r>
-    </w:p>
-    <w:p>
-      <w:pPr>
-        <w:pStyle w:val="Geenafstand"/>
-        <w:rPr>
-          <w:color w:val="0B769F" w:themeColor="accent4" w:themeShade="BF"/>
-          <w:sz w:val="16"/>
-          <w:szCs w:val="16"/>
-          <w:lang w:val="en-GB"/>
-        </w:rPr>
-      </w:pPr>
-      <w:r>
-        <w:rPr>
-          <w:color w:val="0B769F" w:themeColor="accent4" w:themeShade="BF"/>
-          <w:sz w:val="16"/>
-          <w:szCs w:val="16"/>
-          <w:lang w:val="en-GB"/>
-        </w:rPr>
-        <w:t xml:space="preserve">        Body ..|&gt; </w:t>
-      </w:r>
-      <w:proofErr w:type="spellStart"/>
-      <w:r>
-        <w:rPr>
-          <w:color w:val="0B769F" w:themeColor="accent4" w:themeShade="BF"/>
-          <w:sz w:val="16"/>
-          <w:szCs w:val="16"/>
-          <w:lang w:val="en-GB"/>
-        </w:rPr>
-        <w:t>ICommand</w:t>
-      </w:r>
-      <w:proofErr w:type="spellEnd"/>
-    </w:p>
-    <w:p>
-      <w:pPr>
-        <w:pStyle w:val="Geenafstand"/>
-        <w:rPr>
-          <w:color w:val="0B769F" w:themeColor="accent4" w:themeShade="BF"/>
-          <w:sz w:val="16"/>
-          <w:szCs w:val="16"/>
-          <w:lang w:val="en-GB"/>
-        </w:rPr>
-      </w:pPr>
-      <w:r>
-        <w:rPr>
-          <w:color w:val="0B769F" w:themeColor="accent4" w:themeShade="BF"/>
-          <w:sz w:val="16"/>
-          <w:szCs w:val="16"/>
-          <w:lang w:val="en-GB"/>
-        </w:rPr>
-        <w:t xml:space="preserve">        Body --&gt; </w:t>
-      </w:r>
-      <w:proofErr w:type="spellStart"/>
-      <w:r>
-        <w:rPr>
-          <w:color w:val="0B769F" w:themeColor="accent4" w:themeShade="BF"/>
-          <w:sz w:val="16"/>
-          <w:szCs w:val="16"/>
-          <w:lang w:val="en-GB"/>
-        </w:rPr>
-        <w:t>ICommand</w:t>
-      </w:r>
-      <w:proofErr w:type="spellEnd"/>
-      <w:r>
-        <w:rPr>
-          <w:color w:val="0B769F" w:themeColor="accent4" w:themeShade="BF"/>
-          <w:sz w:val="16"/>
-          <w:szCs w:val="16"/>
-          <w:lang w:val="en-GB"/>
-        </w:rPr>
-        <w:t xml:space="preserve"> : * commands</w:t>
-      </w:r>
-    </w:p>
-    <w:p>
-      <w:pPr>
-        <w:pStyle w:val="Geenafstand"/>
-        <w:rPr>
-          <w:color w:val="0B769F" w:themeColor="accent4" w:themeShade="BF"/>
-          <w:sz w:val="16"/>
-          <w:szCs w:val="16"/>
-          <w:lang w:val="en-GB"/>
-        </w:rPr>
-      </w:pPr>
-      <w:r>
-        <w:rPr>
-          <w:color w:val="0B769F" w:themeColor="accent4" w:themeShade="BF"/>
-          <w:sz w:val="16"/>
-          <w:szCs w:val="16"/>
-          <w:lang w:val="en-GB"/>
-        </w:rPr>
-        <w:t xml:space="preserve">        </w:t>
-      </w:r>
-      <w:proofErr w:type="spellStart"/>
-      <w:r>
-        <w:rPr>
-          <w:color w:val="0B769F" w:themeColor="accent4" w:themeShade="BF"/>
-          <w:sz w:val="16"/>
-          <w:szCs w:val="16"/>
-          <w:lang w:val="en-GB"/>
-        </w:rPr>
-        <w:t>ICommand</w:t>
-      </w:r>
-      <w:proofErr w:type="spellEnd"/>
-      <w:r>
-        <w:rPr>
-          <w:color w:val="0B769F" w:themeColor="accent4" w:themeShade="BF"/>
-          <w:sz w:val="16"/>
-          <w:szCs w:val="16"/>
-          <w:lang w:val="en-GB"/>
-        </w:rPr>
-        <w:t xml:space="preserve"> &lt;|.. Turn</w:t>
-      </w:r>
-    </w:p>
-    <w:p>
-      <w:pPr>
-        <w:pStyle w:val="Geenafstand"/>
-        <w:rPr>
-          <w:color w:val="0B769F" w:themeColor="accent4" w:themeShade="BF"/>
-          <w:sz w:val="16"/>
-          <w:szCs w:val="16"/>
-          <w:lang w:val="en-GB"/>
-        </w:rPr>
-      </w:pPr>
-      <w:r>
-        <w:rPr>
-          <w:color w:val="0B769F" w:themeColor="accent4" w:themeShade="BF"/>
-          <w:sz w:val="16"/>
-          <w:szCs w:val="16"/>
-          <w:lang w:val="en-GB"/>
-        </w:rPr>
-        <w:t xml:space="preserve">        </w:t>
-      </w:r>
-      <w:proofErr w:type="spellStart"/>
-      <w:r>
-        <w:rPr>
-          <w:color w:val="0B769F" w:themeColor="accent4" w:themeShade="BF"/>
-          <w:sz w:val="16"/>
-          <w:szCs w:val="16"/>
-          <w:lang w:val="en-GB"/>
-        </w:rPr>
-        <w:t>ICommand</w:t>
-      </w:r>
-      <w:proofErr w:type="spellEnd"/>
-      <w:r>
-        <w:rPr>
-          <w:color w:val="0B769F" w:themeColor="accent4" w:themeShade="BF"/>
-          <w:sz w:val="16"/>
-          <w:szCs w:val="16"/>
-          <w:lang w:val="en-GB"/>
-        </w:rPr>
-        <w:t xml:space="preserve"> &lt;|.. Move</w:t>
-      </w:r>
-    </w:p>
-    <w:p>
-      <w:pPr>
-        <w:pStyle w:val="Geenafstand"/>
-        <w:rPr>
-          <w:color w:val="0B769F" w:themeColor="accent4" w:themeShade="BF"/>
-          <w:sz w:val="16"/>
-          <w:szCs w:val="16"/>
-          <w:lang w:val="en-GB"/>
-        </w:rPr>
-      </w:pPr>
-      <w:r>
-        <w:rPr>
-          <w:color w:val="0B769F" w:themeColor="accent4" w:themeShade="BF"/>
-          <w:sz w:val="16"/>
-          <w:szCs w:val="16"/>
-          <w:lang w:val="en-GB"/>
-        </w:rPr>
-        <w:t xml:space="preserve">        Repeat ..|&gt; </w:t>
-      </w:r>
-      <w:proofErr w:type="spellStart"/>
-      <w:r>
-        <w:rPr>
-          <w:color w:val="0B769F" w:themeColor="accent4" w:themeShade="BF"/>
-          <w:sz w:val="16"/>
-          <w:szCs w:val="16"/>
-          <w:lang w:val="en-GB"/>
-        </w:rPr>
-        <w:t>ICommand</w:t>
-      </w:r>
-      <w:proofErr w:type="spellEnd"/>
+        <w:t>        Body.Builder ..&gt; Body : creates</w:t>
+      </w:r>
+    </w:p>
+    <w:p>
+      <w:pPr>
+        <w:pStyle w:val="Geenafstand"/>
+        <w:rPr>
+          <w:color w:val="0B769F" w:themeColor="accent4" w:themeShade="BF"/>
+          <w:sz w:val="16"/>
+          <w:szCs w:val="16"/>
+          <w:lang w:val="en-GB"/>
+        </w:rPr>
+      </w:pPr>
+      <w:r>
+        <w:rPr>
+          <w:color w:val="0B769F" w:themeColor="accent4" w:themeShade="BF"/>
+          <w:sz w:val="16"/>
+          <w:szCs w:val="16"/>
+          <w:lang w:val="en-GB"/>
+        </w:rPr>
+        <w:t>        Body.Builder --&gt; ICommand : * commands</w:t>
+      </w:r>
+    </w:p>
+    <w:p>
+      <w:pPr>
+        <w:pStyle w:val="Geenafstand"/>
+        <w:rPr>
+          <w:color w:val="0B769F" w:themeColor="accent4" w:themeShade="BF"/>
+          <w:sz w:val="16"/>
+          <w:szCs w:val="16"/>
+          <w:lang w:val="en-GB"/>
+        </w:rPr>
+      </w:pPr>
+      <w:r>
+        <w:rPr>
+          <w:color w:val="0B769F" w:themeColor="accent4" w:themeShade="BF"/>
+          <w:sz w:val="16"/>
+          <w:szCs w:val="16"/>
+          <w:lang w:val="en-GB"/>
+        </w:rPr>
+        <w:t>        Body.Builder ..&gt; Repeat : creates</w:t>
+      </w:r>
+    </w:p>
+    <w:p>
+      <w:pPr>
+        <w:pStyle w:val="Geenafstand"/>
+        <w:rPr>
+          <w:color w:val="0B769F" w:themeColor="accent4" w:themeShade="BF"/>
+          <w:sz w:val="16"/>
+          <w:szCs w:val="16"/>
+          <w:lang w:val="en-GB"/>
+        </w:rPr>
+      </w:pPr>
+      <w:r>
+        <w:rPr>
+          <w:color w:val="0B769F" w:themeColor="accent4" w:themeShade="BF"/>
+          <w:sz w:val="16"/>
+          <w:szCs w:val="16"/>
+          <w:lang w:val="en-GB"/>
+        </w:rPr>
+        <w:t>        Body.Builder ..&gt; Turn : creates</w:t>
+      </w:r>
+    </w:p>
+    <w:p>
+      <w:pPr>
+        <w:pStyle w:val="Geenafstand"/>
+        <w:rPr>
+          <w:color w:val="0B769F" w:themeColor="accent4" w:themeShade="BF"/>
+          <w:sz w:val="16"/>
+          <w:szCs w:val="16"/>
+          <w:lang w:val="en-GB"/>
+        </w:rPr>
+      </w:pPr>
+      <w:r>
+        <w:rPr>
+          <w:color w:val="0B769F" w:themeColor="accent4" w:themeShade="BF"/>
+          <w:sz w:val="16"/>
+          <w:szCs w:val="16"/>
+          <w:lang w:val="en-GB"/>
+        </w:rPr>
+        <w:t>        Body.Builder ..&gt; Move : creates</w:t>
+      </w:r>
+    </w:p>
+    <w:p>
+      <w:pPr>
+        <w:pStyle w:val="Geenafstand"/>
+        <w:rPr>
+          <w:color w:val="0B769F" w:themeColor="accent4" w:themeShade="BF"/>
+          <w:sz w:val="16"/>
+          <w:szCs w:val="16"/>
+          <w:lang w:val="en-GB"/>
+        </w:rPr>
+      </w:pPr>
+      <w:r>
+        <w:rPr>
+          <w:color w:val="0B769F" w:themeColor="accent4" w:themeShade="BF"/>
+          <w:sz w:val="16"/>
+          <w:szCs w:val="16"/>
+          <w:lang w:val="en-GB"/>
+        </w:rPr>
+        <w:t>        Body ..|&gt; ICommand</w:t>
+      </w:r>
+    </w:p>
+    <w:p>
+      <w:pPr>
+        <w:pStyle w:val="Geenafstand"/>
+        <w:rPr>
+          <w:color w:val="0B769F" w:themeColor="accent4" w:themeShade="BF"/>
+          <w:sz w:val="16"/>
+          <w:szCs w:val="16"/>
+          <w:lang w:val="en-GB"/>
+        </w:rPr>
+      </w:pPr>
+      <w:r>
+        <w:rPr>
+          <w:color w:val="0B769F" w:themeColor="accent4" w:themeShade="BF"/>
+          <w:sz w:val="16"/>
+          <w:szCs w:val="16"/>
+          <w:lang w:val="en-GB"/>
+        </w:rPr>
+        <w:t>        Body --&gt; ICommand : * commands</w:t>
+      </w:r>
+    </w:p>
+    <w:p>
+      <w:pPr>
+        <w:pStyle w:val="Geenafstand"/>
+        <w:rPr>
+          <w:color w:val="0B769F" w:themeColor="accent4" w:themeShade="BF"/>
+          <w:sz w:val="16"/>
+          <w:szCs w:val="16"/>
+          <w:lang w:val="en-GB"/>
+        </w:rPr>
+      </w:pPr>
+      <w:r>
+        <w:rPr>
+          <w:color w:val="0B769F" w:themeColor="accent4" w:themeShade="BF"/>
+          <w:sz w:val="16"/>
+          <w:szCs w:val="16"/>
+          <w:lang w:val="en-GB"/>
+        </w:rPr>
+        <w:t>        ICommand &lt;|.. Turn</w:t>
+      </w:r>
+    </w:p>
+    <w:p>
+      <w:pPr>
+        <w:pStyle w:val="Geenafstand"/>
+        <w:rPr>
+          <w:color w:val="0B769F" w:themeColor="accent4" w:themeShade="BF"/>
+          <w:sz w:val="16"/>
+          <w:szCs w:val="16"/>
+          <w:lang w:val="en-GB"/>
+        </w:rPr>
+      </w:pPr>
+      <w:r>
+        <w:rPr>
+          <w:color w:val="0B769F" w:themeColor="accent4" w:themeShade="BF"/>
+          <w:sz w:val="16"/>
+          <w:szCs w:val="16"/>
+          <w:lang w:val="en-GB"/>
+        </w:rPr>
+        <w:t>        ICommand &lt;|.. Move</w:t>
+      </w:r>
+    </w:p>
+    <w:p>
+      <w:pPr>
+        <w:pStyle w:val="Geenafstand"/>
+        <w:rPr>
+          <w:color w:val="0B769F" w:themeColor="accent4" w:themeShade="BF"/>
+          <w:sz w:val="16"/>
+          <w:szCs w:val="16"/>
+          <w:lang w:val="en-GB"/>
+        </w:rPr>
+      </w:pPr>
+      <w:r>
+        <w:rPr>
+          <w:color w:val="0B769F" w:themeColor="accent4" w:themeShade="BF"/>
+          <w:sz w:val="16"/>
+          <w:szCs w:val="16"/>
+          <w:lang w:val="en-GB"/>
+        </w:rPr>
+        <w:t>        Repeat ..|&gt; ICommand</w:t>
+      </w:r>
     </w:p>
     <w:p>
       <w:pPr>
@@ -2877,138 +1883,58 @@
           <w:lang w:val="en-GB"/>
         </w:rPr>
         <w:lastRenderedPageBreak/>
-        <w:t xml:space="preserve">    </w:t>
-      </w:r>
-      <w:proofErr w:type="spellStart"/>
-      <w:r>
-        <w:rPr>
-          <w:color w:val="0B769F" w:themeColor="accent4" w:themeShade="BF"/>
-          <w:sz w:val="16"/>
-          <w:szCs w:val="16"/>
-          <w:lang w:val="en-GB"/>
-        </w:rPr>
-        <w:t>ICommand</w:t>
-      </w:r>
-      <w:proofErr w:type="spellEnd"/>
-      <w:r>
-        <w:rPr>
-          <w:color w:val="0B769F" w:themeColor="accent4" w:themeShade="BF"/>
-          <w:sz w:val="16"/>
-          <w:szCs w:val="16"/>
-          <w:lang w:val="en-GB"/>
-        </w:rPr>
-        <w:t xml:space="preserve"> ..&gt; </w:t>
-      </w:r>
-      <w:proofErr w:type="spellStart"/>
-      <w:r>
-        <w:rPr>
-          <w:color w:val="0B769F" w:themeColor="accent4" w:themeShade="BF"/>
-          <w:sz w:val="16"/>
-          <w:szCs w:val="16"/>
-          <w:lang w:val="en-GB"/>
-        </w:rPr>
-        <w:t>ActualWorld</w:t>
-      </w:r>
-      <w:proofErr w:type="spellEnd"/>
-      <w:r>
-        <w:rPr>
-          <w:color w:val="0B769F" w:themeColor="accent4" w:themeShade="BF"/>
-          <w:sz w:val="16"/>
-          <w:szCs w:val="16"/>
-          <w:lang w:val="en-GB"/>
-        </w:rPr>
-        <w:t xml:space="preserve"> : affects</w:t>
-      </w:r>
-    </w:p>
-    <w:p>
-      <w:pPr>
-        <w:pStyle w:val="Geenafstand"/>
-        <w:rPr>
-          <w:color w:val="0B769F" w:themeColor="accent4" w:themeShade="BF"/>
-          <w:sz w:val="16"/>
-          <w:szCs w:val="16"/>
-          <w:lang w:val="en-GB"/>
-        </w:rPr>
-      </w:pPr>
-    </w:p>
-    <w:p>
-      <w:pPr>
-        <w:pStyle w:val="Geenafstand"/>
-        <w:rPr>
-          <w:color w:val="0B769F" w:themeColor="accent4" w:themeShade="BF"/>
-          <w:sz w:val="16"/>
-          <w:szCs w:val="16"/>
-          <w:lang w:val="en-GB"/>
-        </w:rPr>
-      </w:pPr>
-      <w:r>
-        <w:rPr>
-          <w:color w:val="0B769F" w:themeColor="accent4" w:themeShade="BF"/>
-          <w:sz w:val="16"/>
-          <w:szCs w:val="16"/>
-          <w:lang w:val="en-GB"/>
-        </w:rPr>
-        <w:t xml:space="preserve">    class </w:t>
-      </w:r>
-      <w:proofErr w:type="spellStart"/>
-      <w:r>
-        <w:rPr>
-          <w:color w:val="0B769F" w:themeColor="accent4" w:themeShade="BF"/>
-          <w:sz w:val="16"/>
-          <w:szCs w:val="16"/>
-          <w:lang w:val="en-GB"/>
-        </w:rPr>
-        <w:t>InnerProgram</w:t>
-      </w:r>
-      <w:proofErr w:type="spellEnd"/>
-      <w:r>
-        <w:rPr>
-          <w:color w:val="0B769F" w:themeColor="accent4" w:themeShade="BF"/>
-          <w:sz w:val="16"/>
-          <w:szCs w:val="16"/>
-          <w:lang w:val="en-GB"/>
-        </w:rPr>
-        <w:t>{</w:t>
-      </w:r>
-    </w:p>
-    <w:p>
-      <w:pPr>
-        <w:pStyle w:val="Geenafstand"/>
-        <w:rPr>
-          <w:color w:val="0B769F" w:themeColor="accent4" w:themeShade="BF"/>
-          <w:sz w:val="16"/>
-          <w:szCs w:val="16"/>
-          <w:lang w:val="en-GB"/>
-        </w:rPr>
-      </w:pPr>
-      <w:r>
-        <w:rPr>
-          <w:color w:val="0B769F" w:themeColor="accent4" w:themeShade="BF"/>
-          <w:sz w:val="16"/>
-          <w:szCs w:val="16"/>
-          <w:lang w:val="en-GB"/>
-        </w:rPr>
-        <w:t>        +</w:t>
-      </w:r>
-      <w:proofErr w:type="spellStart"/>
-      <w:r>
-        <w:rPr>
-          <w:color w:val="0B769F" w:themeColor="accent4" w:themeShade="BF"/>
-          <w:sz w:val="16"/>
-          <w:szCs w:val="16"/>
-          <w:lang w:val="en-GB"/>
-        </w:rPr>
-        <w:t>WorldState</w:t>
-      </w:r>
-      <w:proofErr w:type="spellEnd"/>
-      <w:r>
-        <w:rPr>
-          <w:color w:val="0B769F" w:themeColor="accent4" w:themeShade="BF"/>
-          <w:sz w:val="16"/>
-          <w:szCs w:val="16"/>
-          <w:lang w:val="en-GB"/>
-        </w:rPr>
-        <w:t xml:space="preserve"> execute</w:t>
+        <w:t>    ICommand ..&gt; ActualWorld : affects</w:t>
+      </w:r>
+    </w:p>
+    <w:p>
+      <w:pPr>
+        <w:pStyle w:val="Geenafstand"/>
+        <w:rPr>
+          <w:color w:val="0B769F" w:themeColor="accent4" w:themeShade="BF"/>
+          <w:sz w:val="16"/>
+          <w:szCs w:val="16"/>
+          <w:lang w:val="en-GB"/>
+        </w:rPr>
+      </w:pPr>
+    </w:p>
+    <w:p>
+      <w:pPr>
+        <w:pStyle w:val="Geenafstand"/>
+        <w:rPr>
+          <w:color w:val="0B769F" w:themeColor="accent4" w:themeShade="BF"/>
+          <w:sz w:val="16"/>
+          <w:szCs w:val="16"/>
+          <w:lang w:val="en-GB"/>
+        </w:rPr>
+      </w:pPr>
+      <w:r>
+        <w:rPr>
+          <w:color w:val="0B769F" w:themeColor="accent4" w:themeShade="BF"/>
+          <w:sz w:val="16"/>
+          <w:szCs w:val="16"/>
+          <w:lang w:val="en-GB"/>
+        </w:rPr>
+        <w:t>    class InnerProgram{</w:t>
+      </w:r>
+    </w:p>
+    <w:p>
+      <w:pPr>
+        <w:pStyle w:val="Geenafstand"/>
+        <w:rPr>
+          <w:color w:val="0B769F" w:themeColor="accent4" w:themeShade="BF"/>
+          <w:sz w:val="16"/>
+          <w:szCs w:val="16"/>
+          <w:lang w:val="en-GB"/>
+        </w:rPr>
+      </w:pPr>
+      <w:r>
+        <w:rPr>
+          <w:color w:val="0B769F" w:themeColor="accent4" w:themeShade="BF"/>
+          <w:sz w:val="16"/>
+          <w:szCs w:val="16"/>
+          <w:lang w:val="en-GB"/>
+        </w:rPr>
+        <w:t>        +WorldState execute</w:t>
       </w:r>
       <w:r>
         <w:rPr>
@@ -3059,150 +1985,48 @@
           <w:szCs w:val="16"/>
           <w:lang w:val="en-GB"/>
         </w:rPr>
-        <w:t xml:space="preserve">    </w:t>
-      </w:r>
-      <w:proofErr w:type="spellStart"/>
-      <w:r>
-        <w:rPr>
-          <w:color w:val="0B769F" w:themeColor="accent4" w:themeShade="BF"/>
-          <w:sz w:val="16"/>
-          <w:szCs w:val="16"/>
-          <w:lang w:val="en-GB"/>
-        </w:rPr>
-        <w:t>InnerProgram</w:t>
-      </w:r>
-      <w:proofErr w:type="spellEnd"/>
-      <w:r>
-        <w:rPr>
-          <w:color w:val="0B769F" w:themeColor="accent4" w:themeShade="BF"/>
-          <w:sz w:val="16"/>
-          <w:szCs w:val="16"/>
-          <w:lang w:val="en-GB"/>
-        </w:rPr>
-        <w:t xml:space="preserve"> --&gt; Body : 1 commands</w:t>
-      </w:r>
-    </w:p>
-    <w:p>
-      <w:pPr>
-        <w:pStyle w:val="Geenafstand"/>
-        <w:rPr>
-          <w:color w:val="0B769F" w:themeColor="accent4" w:themeShade="BF"/>
-          <w:sz w:val="16"/>
-          <w:szCs w:val="16"/>
-          <w:lang w:val="en-GB"/>
-        </w:rPr>
-      </w:pPr>
-      <w:r>
-        <w:rPr>
-          <w:color w:val="0B769F" w:themeColor="accent4" w:themeShade="BF"/>
-          <w:sz w:val="16"/>
-          <w:szCs w:val="16"/>
-          <w:lang w:val="en-GB"/>
-        </w:rPr>
-        <w:t xml:space="preserve">    </w:t>
-      </w:r>
-      <w:proofErr w:type="spellStart"/>
-      <w:r>
-        <w:rPr>
-          <w:color w:val="0B769F" w:themeColor="accent4" w:themeShade="BF"/>
-          <w:sz w:val="16"/>
-          <w:szCs w:val="16"/>
-          <w:lang w:val="en-GB"/>
-        </w:rPr>
-        <w:t>InnerProgram</w:t>
-      </w:r>
-      <w:proofErr w:type="spellEnd"/>
-      <w:r>
-        <w:rPr>
-          <w:color w:val="0B769F" w:themeColor="accent4" w:themeShade="BF"/>
-          <w:sz w:val="16"/>
-          <w:szCs w:val="16"/>
-          <w:lang w:val="en-GB"/>
-        </w:rPr>
-        <w:t xml:space="preserve"> --&gt; </w:t>
-      </w:r>
-      <w:proofErr w:type="spellStart"/>
-      <w:r>
-        <w:rPr>
-          <w:color w:val="0B769F" w:themeColor="accent4" w:themeShade="BF"/>
-          <w:sz w:val="16"/>
-          <w:szCs w:val="16"/>
-          <w:lang w:val="en-GB"/>
-        </w:rPr>
-        <w:t>ActualWorld</w:t>
-      </w:r>
-      <w:proofErr w:type="spellEnd"/>
-      <w:r>
-        <w:rPr>
-          <w:color w:val="0B769F" w:themeColor="accent4" w:themeShade="BF"/>
-          <w:sz w:val="16"/>
-          <w:szCs w:val="16"/>
-          <w:lang w:val="en-GB"/>
-        </w:rPr>
-        <w:t xml:space="preserve"> : 1 </w:t>
-      </w:r>
-      <w:proofErr w:type="spellStart"/>
-      <w:r>
-        <w:rPr>
-          <w:color w:val="0B769F" w:themeColor="accent4" w:themeShade="BF"/>
-          <w:sz w:val="16"/>
-          <w:szCs w:val="16"/>
-          <w:lang w:val="en-GB"/>
-        </w:rPr>
-        <w:t>startWorld</w:t>
-      </w:r>
-      <w:proofErr w:type="spellEnd"/>
-    </w:p>
-    <w:p>
-      <w:pPr>
-        <w:pStyle w:val="Geenafstand"/>
-        <w:rPr>
-          <w:color w:val="0B769F" w:themeColor="accent4" w:themeShade="BF"/>
-          <w:sz w:val="16"/>
-          <w:szCs w:val="16"/>
-          <w:lang w:val="en-GB"/>
-        </w:rPr>
-      </w:pPr>
-      <w:r>
-        <w:rPr>
-          <w:color w:val="0B769F" w:themeColor="accent4" w:themeShade="BF"/>
-          <w:sz w:val="16"/>
-          <w:szCs w:val="16"/>
-          <w:lang w:val="en-GB"/>
-        </w:rPr>
-        <w:t>    %%</w:t>
-      </w:r>
-      <w:proofErr w:type="spellStart"/>
-      <w:r>
-        <w:rPr>
-          <w:color w:val="0B769F" w:themeColor="accent4" w:themeShade="BF"/>
-          <w:sz w:val="16"/>
-          <w:szCs w:val="16"/>
-          <w:lang w:val="en-GB"/>
-        </w:rPr>
-        <w:t>ProgramMetrics</w:t>
-      </w:r>
-      <w:proofErr w:type="spellEnd"/>
-      <w:r>
-        <w:rPr>
-          <w:color w:val="0B769F" w:themeColor="accent4" w:themeShade="BF"/>
-          <w:sz w:val="16"/>
-          <w:szCs w:val="16"/>
-          <w:lang w:val="en-GB"/>
-        </w:rPr>
-        <w:t xml:space="preserve"> &lt;.. </w:t>
-      </w:r>
-      <w:proofErr w:type="spellStart"/>
-      <w:r>
-        <w:rPr>
-          <w:color w:val="0B769F" w:themeColor="accent4" w:themeShade="BF"/>
-          <w:sz w:val="16"/>
-          <w:szCs w:val="16"/>
-          <w:lang w:val="en-GB"/>
-        </w:rPr>
-        <w:t>InnerProgram</w:t>
-      </w:r>
-      <w:proofErr w:type="spellEnd"/>
+        <w:t>    InnerProgram --&gt; Body : 1 commands</w:t>
+      </w:r>
+    </w:p>
+    <w:p>
+      <w:pPr>
+        <w:pStyle w:val="Geenafstand"/>
+        <w:rPr>
+          <w:color w:val="0B769F" w:themeColor="accent4" w:themeShade="BF"/>
+          <w:sz w:val="16"/>
+          <w:szCs w:val="16"/>
+          <w:lang w:val="en-GB"/>
+        </w:rPr>
+      </w:pPr>
+      <w:r>
+        <w:rPr>
+          <w:color w:val="0B769F" w:themeColor="accent4" w:themeShade="BF"/>
+          <w:sz w:val="16"/>
+          <w:szCs w:val="16"/>
+          <w:lang w:val="en-GB"/>
+        </w:rPr>
+        <w:t>    InnerProgram --&gt; ActualWorld : 1 startWorld</w:t>
+      </w:r>
+    </w:p>
+    <w:p>
+      <w:pPr>
+        <w:pStyle w:val="Geenafstand"/>
+        <w:rPr>
+          <w:color w:val="0B769F" w:themeColor="accent4" w:themeShade="BF"/>
+          <w:sz w:val="16"/>
+          <w:szCs w:val="16"/>
+          <w:lang w:val="en-GB"/>
+        </w:rPr>
+      </w:pPr>
+      <w:r>
+        <w:rPr>
+          <w:color w:val="0B769F" w:themeColor="accent4" w:themeShade="BF"/>
+          <w:sz w:val="16"/>
+          <w:szCs w:val="16"/>
+          <w:lang w:val="en-GB"/>
+        </w:rPr>
+        <w:t>    %%ProgramMetrics &lt;.. InnerProgram</w:t>
+      </w:r>
     </w:p>
     <w:p>
       <w:pPr>
@@ -3252,119 +2076,48 @@
           <w:szCs w:val="16"/>
           <w:lang w:val="en-GB"/>
         </w:rPr>
-        <w:t xml:space="preserve">        namespace </w:t>
-      </w:r>
-      <w:proofErr w:type="spellStart"/>
-      <w:r>
-        <w:rPr>
-          <w:color w:val="0B769F" w:themeColor="accent4" w:themeShade="BF"/>
-          <w:sz w:val="16"/>
-          <w:szCs w:val="16"/>
-          <w:lang w:val="en-GB"/>
-        </w:rPr>
-        <w:t>namespace_World</w:t>
-      </w:r>
-      <w:proofErr w:type="spellEnd"/>
-      <w:r>
-        <w:rPr>
-          <w:color w:val="0B769F" w:themeColor="accent4" w:themeShade="BF"/>
-          <w:sz w:val="16"/>
-          <w:szCs w:val="16"/>
-          <w:lang w:val="en-GB"/>
-        </w:rPr>
-        <w:t>{</w:t>
-      </w:r>
-    </w:p>
-    <w:p>
-      <w:pPr>
-        <w:pStyle w:val="Geenafstand"/>
-        <w:rPr>
-          <w:color w:val="0B769F" w:themeColor="accent4" w:themeShade="BF"/>
-          <w:sz w:val="16"/>
-          <w:szCs w:val="16"/>
-          <w:lang w:val="en-GB"/>
-        </w:rPr>
-      </w:pPr>
-      <w:r>
-        <w:rPr>
-          <w:color w:val="0B769F" w:themeColor="accent4" w:themeShade="BF"/>
-          <w:sz w:val="16"/>
-          <w:szCs w:val="16"/>
-          <w:lang w:val="en-GB"/>
-        </w:rPr>
-        <w:t xml:space="preserve">            class </w:t>
-      </w:r>
-      <w:proofErr w:type="spellStart"/>
-      <w:r>
-        <w:rPr>
-          <w:color w:val="0B769F" w:themeColor="accent4" w:themeShade="BF"/>
-          <w:sz w:val="16"/>
-          <w:szCs w:val="16"/>
-          <w:lang w:val="en-GB"/>
-        </w:rPr>
-        <w:t>ActualWorld</w:t>
-      </w:r>
-      <w:proofErr w:type="spellEnd"/>
-      <w:r>
-        <w:rPr>
-          <w:color w:val="0B769F" w:themeColor="accent4" w:themeShade="BF"/>
-          <w:sz w:val="16"/>
-          <w:szCs w:val="16"/>
-          <w:lang w:val="en-GB"/>
-        </w:rPr>
-        <w:t>{</w:t>
-      </w:r>
-    </w:p>
-    <w:p>
-      <w:pPr>
-        <w:pStyle w:val="Geenafstand"/>
-        <w:rPr>
-          <w:color w:val="0B769F" w:themeColor="accent4" w:themeShade="BF"/>
-          <w:sz w:val="16"/>
-          <w:szCs w:val="16"/>
-          <w:lang w:val="en-GB"/>
-        </w:rPr>
-      </w:pPr>
-      <w:r>
-        <w:rPr>
-          <w:color w:val="0B769F" w:themeColor="accent4" w:themeShade="BF"/>
-          <w:sz w:val="16"/>
-          <w:szCs w:val="16"/>
-          <w:lang w:val="en-GB"/>
-        </w:rPr>
-        <w:t>                +</w:t>
-      </w:r>
-      <w:proofErr w:type="spellStart"/>
-      <w:r>
-        <w:rPr>
-          <w:color w:val="0B769F" w:themeColor="accent4" w:themeShade="BF"/>
-          <w:sz w:val="16"/>
-          <w:szCs w:val="16"/>
-          <w:lang w:val="en-GB"/>
-        </w:rPr>
-        <w:t>ActualWorld</w:t>
-      </w:r>
-      <w:proofErr w:type="spellEnd"/>
-      <w:r>
-        <w:rPr>
-          <w:color w:val="0B769F" w:themeColor="accent4" w:themeShade="BF"/>
-          <w:sz w:val="16"/>
-          <w:szCs w:val="16"/>
-          <w:lang w:val="en-GB"/>
-        </w:rPr>
-        <w:t xml:space="preserve"> </w:t>
-      </w:r>
-      <w:proofErr w:type="spellStart"/>
-      <w:r>
-        <w:rPr>
-          <w:color w:val="0B769F" w:themeColor="accent4" w:themeShade="BF"/>
-          <w:sz w:val="16"/>
-          <w:szCs w:val="16"/>
-          <w:lang w:val="en-GB"/>
-        </w:rPr>
-        <w:t>CopyState</w:t>
-      </w:r>
-      <w:proofErr w:type="spellEnd"/>
+        <w:t>        namespace namespace_World{</w:t>
+      </w:r>
+    </w:p>
+    <w:p>
+      <w:pPr>
+        <w:pStyle w:val="Geenafstand"/>
+        <w:rPr>
+          <w:color w:val="0B769F" w:themeColor="accent4" w:themeShade="BF"/>
+          <w:sz w:val="16"/>
+          <w:szCs w:val="16"/>
+          <w:lang w:val="en-GB"/>
+        </w:rPr>
+      </w:pPr>
+      <w:r>
+        <w:rPr>
+          <w:color w:val="0B769F" w:themeColor="accent4" w:themeShade="BF"/>
+          <w:sz w:val="16"/>
+          <w:szCs w:val="16"/>
+          <w:lang w:val="en-GB"/>
+        </w:rPr>
+        <w:t>            class ActualWorld{</w:t>
+      </w:r>
+    </w:p>
+    <w:p>
+      <w:pPr>
+        <w:pStyle w:val="Geenafstand"/>
+        <w:rPr>
+          <w:color w:val="0B769F" w:themeColor="accent4" w:themeShade="BF"/>
+          <w:sz w:val="16"/>
+          <w:szCs w:val="16"/>
+          <w:lang w:val="en-GB"/>
+        </w:rPr>
+      </w:pPr>
+      <w:r>
+        <w:rPr>
+          <w:color w:val="0B769F" w:themeColor="accent4" w:themeShade="BF"/>
+          <w:sz w:val="16"/>
+          <w:szCs w:val="16"/>
+          <w:lang w:val="en-GB"/>
+        </w:rPr>
+        <w:t>                +ActualWorld CopyState</w:t>
+      </w:r>
       <w:r>
         <w:rPr>
           <w:b/>
@@ -3394,19 +2147,8 @@
           <w:szCs w:val="16"/>
           <w:lang w:val="en-GB"/>
         </w:rPr>
-        <w:t xml:space="preserve">                +void </w:t>
-      </w:r>
-      <w:proofErr w:type="spellStart"/>
-      <w:r>
-        <w:rPr>
-          <w:color w:val="0B769F" w:themeColor="accent4" w:themeShade="BF"/>
-          <w:sz w:val="16"/>
-          <w:szCs w:val="16"/>
-          <w:lang w:val="en-GB"/>
-        </w:rPr>
-        <w:t>TurnLeft</w:t>
-      </w:r>
-      <w:proofErr w:type="spellEnd"/>
+        <w:t>                +void TurnLeft</w:t>
+      </w:r>
       <w:r>
         <w:rPr>
           <w:b/>
@@ -3436,19 +2178,8 @@
           <w:szCs w:val="16"/>
           <w:lang w:val="en-GB"/>
         </w:rPr>
-        <w:t xml:space="preserve">                +void </w:t>
-      </w:r>
-      <w:proofErr w:type="spellStart"/>
-      <w:r>
-        <w:rPr>
-          <w:color w:val="0B769F" w:themeColor="accent4" w:themeShade="BF"/>
-          <w:sz w:val="16"/>
-          <w:szCs w:val="16"/>
-          <w:lang w:val="en-GB"/>
-        </w:rPr>
-        <w:t>TurnRight</w:t>
-      </w:r>
-      <w:proofErr w:type="spellEnd"/>
+        <w:t>                +void TurnRight</w:t>
+      </w:r>
       <w:r>
         <w:rPr>
           <w:b/>
@@ -3478,19 +2209,8 @@
           <w:szCs w:val="16"/>
           <w:lang w:val="en-GB"/>
         </w:rPr>
-        <w:t xml:space="preserve">                +void </w:t>
-      </w:r>
-      <w:proofErr w:type="spellStart"/>
-      <w:r>
-        <w:rPr>
-          <w:color w:val="0B769F" w:themeColor="accent4" w:themeShade="BF"/>
-          <w:sz w:val="16"/>
-          <w:szCs w:val="16"/>
-          <w:lang w:val="en-GB"/>
-        </w:rPr>
-        <w:t>MoveForward</w:t>
-      </w:r>
-      <w:proofErr w:type="spellEnd"/>
+        <w:t>                +void MoveForward</w:t>
+      </w:r>
       <w:r>
         <w:rPr>
           <w:b/>
@@ -3509,19 +2229,8 @@
           <w:szCs w:val="16"/>
           <w:lang w:val="en-GB"/>
         </w:rPr>
-        <w:t xml:space="preserve">int </w:t>
-      </w:r>
-      <w:proofErr w:type="spellStart"/>
-      <w:r>
-        <w:rPr>
-          <w:color w:val="0B769F" w:themeColor="accent4" w:themeShade="BF"/>
-          <w:sz w:val="16"/>
-          <w:szCs w:val="16"/>
-          <w:lang w:val="en-GB"/>
-        </w:rPr>
-        <w:t>dist</w:t>
-      </w:r>
-      <w:proofErr w:type="spellEnd"/>
+        <w:t>int dist</w:t>
+      </w:r>
       <w:r>
         <w:rPr>
           <w:b/>
@@ -3571,67 +2280,27 @@
           <w:szCs w:val="16"/>
           <w:lang w:val="en-GB"/>
         </w:rPr>
-        <w:t xml:space="preserve">            class </w:t>
-      </w:r>
-      <w:proofErr w:type="spellStart"/>
-      <w:r>
-        <w:rPr>
-          <w:color w:val="0B769F" w:themeColor="accent4" w:themeShade="BF"/>
-          <w:sz w:val="16"/>
-          <w:szCs w:val="16"/>
-          <w:lang w:val="en-GB"/>
-        </w:rPr>
-        <w:t>WorldSettings</w:t>
-      </w:r>
-      <w:proofErr w:type="spellEnd"/>
-      <w:r>
-        <w:rPr>
-          <w:color w:val="0B769F" w:themeColor="accent4" w:themeShade="BF"/>
-          <w:sz w:val="16"/>
-          <w:szCs w:val="16"/>
-          <w:lang w:val="en-GB"/>
-        </w:rPr>
-        <w:t>{</w:t>
-      </w:r>
-    </w:p>
-    <w:p>
-      <w:pPr>
-        <w:pStyle w:val="Geenafstand"/>
-        <w:rPr>
-          <w:color w:val="0B769F" w:themeColor="accent4" w:themeShade="BF"/>
-          <w:sz w:val="16"/>
-          <w:szCs w:val="16"/>
-          <w:lang w:val="en-GB"/>
-        </w:rPr>
-      </w:pPr>
-      <w:r>
-        <w:rPr>
-          <w:color w:val="0B769F" w:themeColor="accent4" w:themeShade="BF"/>
-          <w:sz w:val="16"/>
-          <w:szCs w:val="16"/>
-          <w:lang w:val="en-GB"/>
-        </w:rPr>
-        <w:t xml:space="preserve">                %% Data that can't change while the </w:t>
-      </w:r>
-      <w:proofErr w:type="spellStart"/>
-      <w:r>
-        <w:rPr>
-          <w:color w:val="0B769F" w:themeColor="accent4" w:themeShade="BF"/>
-          <w:sz w:val="16"/>
-          <w:szCs w:val="16"/>
-          <w:lang w:val="en-GB"/>
-        </w:rPr>
-        <w:t>Innerprogram</w:t>
-      </w:r>
-      <w:proofErr w:type="spellEnd"/>
-      <w:r>
-        <w:rPr>
-          <w:color w:val="0B769F" w:themeColor="accent4" w:themeShade="BF"/>
-          <w:sz w:val="16"/>
-          <w:szCs w:val="16"/>
-          <w:lang w:val="en-GB"/>
-        </w:rPr>
-        <w:t xml:space="preserve"> is running</w:t>
+        <w:t>            class WorldSettings{</w:t>
+      </w:r>
+    </w:p>
+    <w:p>
+      <w:pPr>
+        <w:pStyle w:val="Geenafstand"/>
+        <w:rPr>
+          <w:color w:val="0B769F" w:themeColor="accent4" w:themeShade="BF"/>
+          <w:sz w:val="16"/>
+          <w:szCs w:val="16"/>
+          <w:lang w:val="en-GB"/>
+        </w:rPr>
+      </w:pPr>
+      <w:r>
+        <w:rPr>
+          <w:color w:val="0B769F" w:themeColor="accent4" w:themeShade="BF"/>
+          <w:sz w:val="16"/>
+          <w:szCs w:val="16"/>
+          <w:lang w:val="en-GB"/>
+        </w:rPr>
+        <w:t>                %% Data that can't change while the Innerprogram is running</w:t>
       </w:r>
     </w:p>
     <w:p>
@@ -3671,27 +2340,7 @@
           <w:szCs w:val="16"/>
           <w:lang w:val="en-GB"/>
         </w:rPr>
-        <w:t xml:space="preserve">            class </w:t>
-      </w:r>
-      <w:proofErr w:type="spellStart"/>
-      <w:r>
-        <w:rPr>
-          <w:color w:val="0B769F" w:themeColor="accent4" w:themeShade="BF"/>
-          <w:sz w:val="16"/>
-          <w:szCs w:val="16"/>
-          <w:lang w:val="en-GB"/>
-        </w:rPr>
-        <w:t>WorldState</w:t>
-      </w:r>
-      <w:proofErr w:type="spellEnd"/>
-      <w:r>
-        <w:rPr>
-          <w:color w:val="0B769F" w:themeColor="accent4" w:themeShade="BF"/>
-          <w:sz w:val="16"/>
-          <w:szCs w:val="16"/>
-          <w:lang w:val="en-GB"/>
-        </w:rPr>
-        <w:t>{</w:t>
+        <w:t>            class WorldState{</w:t>
       </w:r>
     </w:p>
     <w:p>
@@ -3762,19 +2411,8 @@
           <w:szCs w:val="16"/>
           <w:lang w:val="en-GB"/>
         </w:rPr>
-        <w:t xml:space="preserve">                +void </w:t>
-      </w:r>
-      <w:proofErr w:type="spellStart"/>
-      <w:r>
-        <w:rPr>
-          <w:color w:val="0B769F" w:themeColor="accent4" w:themeShade="BF"/>
-          <w:sz w:val="16"/>
-          <w:szCs w:val="16"/>
-          <w:lang w:val="en-GB"/>
-        </w:rPr>
-        <w:t>AddToTrace</w:t>
-      </w:r>
-      <w:proofErr w:type="spellEnd"/>
+        <w:t>                +void AddToTrace</w:t>
+      </w:r>
       <w:r>
         <w:rPr>
           <w:b/>
@@ -3786,25 +2424,14 @@
         </w:rPr>
         <w:t>(</w:t>
       </w:r>
-      <w:proofErr w:type="spellStart"/>
-      <w:r>
-        <w:rPr>
-          <w:color w:val="0B769F" w:themeColor="accent4" w:themeShade="BF"/>
-          <w:sz w:val="16"/>
-          <w:szCs w:val="16"/>
-          <w:lang w:val="en-GB"/>
-        </w:rPr>
-        <w:t>IEventTrace</w:t>
-      </w:r>
-      <w:proofErr w:type="spellEnd"/>
-      <w:r>
-        <w:rPr>
-          <w:color w:val="0B769F" w:themeColor="accent4" w:themeShade="BF"/>
-          <w:sz w:val="16"/>
-          <w:szCs w:val="16"/>
-          <w:lang w:val="en-GB"/>
-        </w:rPr>
-        <w:t xml:space="preserve"> event</w:t>
+      <w:r>
+        <w:rPr>
+          <w:color w:val="0B769F" w:themeColor="accent4" w:themeShade="BF"/>
+          <w:sz w:val="16"/>
+          <w:szCs w:val="16"/>
+          <w:lang w:val="en-GB"/>
+        </w:rPr>
+        <w:t>IEventTrace event</w:t>
       </w:r>
       <w:r>
         <w:rPr>
@@ -3855,90 +2482,48 @@
           <w:szCs w:val="16"/>
           <w:lang w:val="en-GB"/>
         </w:rPr>
-        <w:t xml:space="preserve">            class </w:t>
-      </w:r>
-      <w:proofErr w:type="spellStart"/>
-      <w:r>
-        <w:rPr>
-          <w:color w:val="0B769F" w:themeColor="accent4" w:themeShade="BF"/>
-          <w:sz w:val="16"/>
-          <w:szCs w:val="16"/>
-          <w:lang w:val="en-GB"/>
-        </w:rPr>
-        <w:t>PlayerState</w:t>
-      </w:r>
-      <w:proofErr w:type="spellEnd"/>
-      <w:r>
-        <w:rPr>
-          <w:color w:val="0B769F" w:themeColor="accent4" w:themeShade="BF"/>
-          <w:sz w:val="16"/>
-          <w:szCs w:val="16"/>
-          <w:lang w:val="en-GB"/>
-        </w:rPr>
-        <w:t>{</w:t>
-      </w:r>
-    </w:p>
-    <w:p>
-      <w:pPr>
-        <w:pStyle w:val="Geenafstand"/>
-        <w:rPr>
-          <w:color w:val="0B769F" w:themeColor="accent4" w:themeShade="BF"/>
-          <w:sz w:val="16"/>
-          <w:szCs w:val="16"/>
-          <w:lang w:val="en-GB"/>
-        </w:rPr>
-      </w:pPr>
-      <w:r>
-        <w:rPr>
-          <w:color w:val="0B769F" w:themeColor="accent4" w:themeShade="BF"/>
-          <w:sz w:val="16"/>
-          <w:szCs w:val="16"/>
-          <w:lang w:val="en-GB"/>
-        </w:rPr>
-        <w:t xml:space="preserve">                +int2 </w:t>
-      </w:r>
-      <w:proofErr w:type="spellStart"/>
-      <w:r>
-        <w:rPr>
-          <w:color w:val="0B769F" w:themeColor="accent4" w:themeShade="BF"/>
-          <w:sz w:val="16"/>
-          <w:szCs w:val="16"/>
-          <w:lang w:val="en-GB"/>
-        </w:rPr>
-        <w:t>pos</w:t>
-      </w:r>
-      <w:proofErr w:type="spellEnd"/>
-    </w:p>
-    <w:p>
-      <w:pPr>
-        <w:pStyle w:val="Geenafstand"/>
-        <w:rPr>
-          <w:color w:val="0B769F" w:themeColor="accent4" w:themeShade="BF"/>
-          <w:sz w:val="16"/>
-          <w:szCs w:val="16"/>
-          <w:lang w:val="en-GB"/>
-        </w:rPr>
-      </w:pPr>
-      <w:r>
-        <w:rPr>
-          <w:color w:val="0B769F" w:themeColor="accent4" w:themeShade="BF"/>
-          <w:sz w:val="16"/>
-          <w:szCs w:val="16"/>
-          <w:lang w:val="en-GB"/>
-        </w:rPr>
-        <w:t xml:space="preserve">                +Dir4 </w:t>
-      </w:r>
-      <w:proofErr w:type="spellStart"/>
-      <w:r>
-        <w:rPr>
-          <w:color w:val="0B769F" w:themeColor="accent4" w:themeShade="BF"/>
-          <w:sz w:val="16"/>
-          <w:szCs w:val="16"/>
-          <w:lang w:val="en-GB"/>
-        </w:rPr>
-        <w:t>dir</w:t>
-      </w:r>
-      <w:proofErr w:type="spellEnd"/>
+        <w:t>            class PlayerState{</w:t>
+      </w:r>
+    </w:p>
+    <w:p>
+      <w:pPr>
+        <w:pStyle w:val="Geenafstand"/>
+        <w:rPr>
+          <w:color w:val="0B769F" w:themeColor="accent4" w:themeShade="BF"/>
+          <w:sz w:val="16"/>
+          <w:szCs w:val="16"/>
+          <w:lang w:val="en-GB"/>
+        </w:rPr>
+      </w:pPr>
+      <w:r>
+        <w:rPr>
+          <w:color w:val="0B769F" w:themeColor="accent4" w:themeShade="BF"/>
+          <w:sz w:val="16"/>
+          <w:szCs w:val="16"/>
+          <w:lang w:val="en-GB"/>
+        </w:rPr>
+        <w:t>                +int2 pos</w:t>
+      </w:r>
+    </w:p>
+    <w:p>
+      <w:pPr>
+        <w:pStyle w:val="Geenafstand"/>
+        <w:rPr>
+          <w:color w:val="0B769F" w:themeColor="accent4" w:themeShade="BF"/>
+          <w:sz w:val="16"/>
+          <w:szCs w:val="16"/>
+          <w:lang w:val="en-GB"/>
+        </w:rPr>
+      </w:pPr>
+      <w:r>
+        <w:rPr>
+          <w:color w:val="0B769F" w:themeColor="accent4" w:themeShade="BF"/>
+          <w:sz w:val="16"/>
+          <w:szCs w:val="16"/>
+          <w:lang w:val="en-GB"/>
+        </w:rPr>
+        <w:t>                +Dir4 dir</w:t>
+      </w:r>
     </w:p>
     <w:p>
       <w:pPr>
@@ -3977,59 +2562,28 @@
           <w:szCs w:val="16"/>
           <w:lang w:val="en-GB"/>
         </w:rPr>
-        <w:t xml:space="preserve">            class </w:t>
-      </w:r>
-      <w:proofErr w:type="spellStart"/>
-      <w:r>
-        <w:rPr>
-          <w:color w:val="0B769F" w:themeColor="accent4" w:themeShade="BF"/>
-          <w:sz w:val="16"/>
-          <w:szCs w:val="16"/>
-          <w:lang w:val="en-GB"/>
-        </w:rPr>
-        <w:t>IEventTrace</w:t>
-      </w:r>
-      <w:proofErr w:type="spellEnd"/>
-      <w:r>
-        <w:rPr>
-          <w:color w:val="0B769F" w:themeColor="accent4" w:themeShade="BF"/>
-          <w:sz w:val="16"/>
-          <w:szCs w:val="16"/>
-          <w:lang w:val="en-GB"/>
-        </w:rPr>
-        <w:t>{</w:t>
-      </w:r>
-    </w:p>
-    <w:p>
-      <w:pPr>
-        <w:pStyle w:val="Geenafstand"/>
-        <w:rPr>
-          <w:color w:val="0B769F" w:themeColor="accent4" w:themeShade="BF"/>
-          <w:sz w:val="16"/>
-          <w:szCs w:val="16"/>
-          <w:lang w:val="en-GB"/>
-        </w:rPr>
-      </w:pPr>
-      <w:r>
-        <w:rPr>
-          <w:color w:val="0B769F" w:themeColor="accent4" w:themeShade="BF"/>
-          <w:sz w:val="16"/>
-          <w:szCs w:val="16"/>
-          <w:lang w:val="en-GB"/>
-        </w:rPr>
-        <w:t xml:space="preserve">                +string </w:t>
-      </w:r>
-      <w:proofErr w:type="spellStart"/>
-      <w:r>
-        <w:rPr>
-          <w:color w:val="0B769F" w:themeColor="accent4" w:themeShade="BF"/>
-          <w:sz w:val="16"/>
-          <w:szCs w:val="16"/>
-          <w:lang w:val="en-GB"/>
-        </w:rPr>
-        <w:t>TextualTrace</w:t>
-      </w:r>
-      <w:proofErr w:type="spellEnd"/>
+        <w:t>            class IEventTrace{</w:t>
+      </w:r>
+    </w:p>
+    <w:p>
+      <w:pPr>
+        <w:pStyle w:val="Geenafstand"/>
+        <w:rPr>
+          <w:color w:val="0B769F" w:themeColor="accent4" w:themeShade="BF"/>
+          <w:sz w:val="16"/>
+          <w:szCs w:val="16"/>
+          <w:lang w:val="en-GB"/>
+        </w:rPr>
+      </w:pPr>
+      <w:r>
+        <w:rPr>
+          <w:color w:val="0B769F" w:themeColor="accent4" w:themeShade="BF"/>
+          <w:sz w:val="16"/>
+          <w:szCs w:val="16"/>
+          <w:lang w:val="en-GB"/>
+        </w:rPr>
+        <w:t>                +string TextualTrace</w:t>
+      </w:r>
       <w:r>
         <w:rPr>
           <w:b/>
@@ -4079,59 +2633,28 @@
           <w:szCs w:val="16"/>
           <w:lang w:val="en-GB"/>
         </w:rPr>
-        <w:t xml:space="preserve">            class </w:t>
-      </w:r>
-      <w:proofErr w:type="spellStart"/>
-      <w:r>
-        <w:rPr>
-          <w:color w:val="0B769F" w:themeColor="accent4" w:themeShade="BF"/>
-          <w:sz w:val="16"/>
-          <w:szCs w:val="16"/>
-          <w:lang w:val="en-GB"/>
-        </w:rPr>
-        <w:t>TurnTrace</w:t>
-      </w:r>
-      <w:proofErr w:type="spellEnd"/>
-      <w:r>
-        <w:rPr>
-          <w:color w:val="0B769F" w:themeColor="accent4" w:themeShade="BF"/>
-          <w:sz w:val="16"/>
-          <w:szCs w:val="16"/>
-          <w:lang w:val="en-GB"/>
-        </w:rPr>
-        <w:t>{</w:t>
-      </w:r>
-    </w:p>
-    <w:p>
-      <w:pPr>
-        <w:pStyle w:val="Geenafstand"/>
-        <w:rPr>
-          <w:color w:val="0B769F" w:themeColor="accent4" w:themeShade="BF"/>
-          <w:sz w:val="16"/>
-          <w:szCs w:val="16"/>
-          <w:lang w:val="en-GB"/>
-        </w:rPr>
-      </w:pPr>
-      <w:r>
-        <w:rPr>
-          <w:color w:val="0B769F" w:themeColor="accent4" w:themeShade="BF"/>
-          <w:sz w:val="16"/>
-          <w:szCs w:val="16"/>
-          <w:lang w:val="en-GB"/>
-        </w:rPr>
-        <w:t xml:space="preserve">                +Dir2 </w:t>
-      </w:r>
-      <w:proofErr w:type="spellStart"/>
-      <w:r>
-        <w:rPr>
-          <w:color w:val="0B769F" w:themeColor="accent4" w:themeShade="BF"/>
-          <w:sz w:val="16"/>
-          <w:szCs w:val="16"/>
-          <w:lang w:val="en-GB"/>
-        </w:rPr>
-        <w:t>dir</w:t>
-      </w:r>
-      <w:proofErr w:type="spellEnd"/>
+        <w:t>            class TurnTrace{</w:t>
+      </w:r>
+    </w:p>
+    <w:p>
+      <w:pPr>
+        <w:pStyle w:val="Geenafstand"/>
+        <w:rPr>
+          <w:color w:val="0B769F" w:themeColor="accent4" w:themeShade="BF"/>
+          <w:sz w:val="16"/>
+          <w:szCs w:val="16"/>
+          <w:lang w:val="en-GB"/>
+        </w:rPr>
+      </w:pPr>
+      <w:r>
+        <w:rPr>
+          <w:color w:val="0B769F" w:themeColor="accent4" w:themeShade="BF"/>
+          <w:sz w:val="16"/>
+          <w:szCs w:val="16"/>
+          <w:lang w:val="en-GB"/>
+        </w:rPr>
+        <w:t>                +Dir2 dir</w:t>
+      </w:r>
     </w:p>
     <w:p>
       <w:pPr>
@@ -4170,59 +2693,28 @@
           <w:szCs w:val="16"/>
           <w:lang w:val="en-GB"/>
         </w:rPr>
-        <w:t xml:space="preserve">            class </w:t>
-      </w:r>
-      <w:proofErr w:type="spellStart"/>
-      <w:r>
-        <w:rPr>
-          <w:color w:val="0B769F" w:themeColor="accent4" w:themeShade="BF"/>
-          <w:sz w:val="16"/>
-          <w:szCs w:val="16"/>
-          <w:lang w:val="en-GB"/>
-        </w:rPr>
-        <w:t>MoveTrace</w:t>
-      </w:r>
-      <w:proofErr w:type="spellEnd"/>
-      <w:r>
-        <w:rPr>
-          <w:color w:val="0B769F" w:themeColor="accent4" w:themeShade="BF"/>
-          <w:sz w:val="16"/>
-          <w:szCs w:val="16"/>
-          <w:lang w:val="en-GB"/>
-        </w:rPr>
-        <w:t>{</w:t>
-      </w:r>
-    </w:p>
-    <w:p>
-      <w:pPr>
-        <w:pStyle w:val="Geenafstand"/>
-        <w:rPr>
-          <w:color w:val="0B769F" w:themeColor="accent4" w:themeShade="BF"/>
-          <w:sz w:val="16"/>
-          <w:szCs w:val="16"/>
-          <w:lang w:val="en-GB"/>
-        </w:rPr>
-      </w:pPr>
-      <w:r>
-        <w:rPr>
-          <w:color w:val="0B769F" w:themeColor="accent4" w:themeShade="BF"/>
-          <w:sz w:val="16"/>
-          <w:szCs w:val="16"/>
-          <w:lang w:val="en-GB"/>
-        </w:rPr>
-        <w:t xml:space="preserve">                +int </w:t>
-      </w:r>
-      <w:proofErr w:type="spellStart"/>
-      <w:r>
-        <w:rPr>
-          <w:color w:val="0B769F" w:themeColor="accent4" w:themeShade="BF"/>
-          <w:sz w:val="16"/>
-          <w:szCs w:val="16"/>
-          <w:lang w:val="en-GB"/>
-        </w:rPr>
-        <w:t>stepCount</w:t>
-      </w:r>
-      <w:proofErr w:type="spellEnd"/>
+        <w:t>            class MoveTrace{</w:t>
+      </w:r>
+    </w:p>
+    <w:p>
+      <w:pPr>
+        <w:pStyle w:val="Geenafstand"/>
+        <w:rPr>
+          <w:color w:val="0B769F" w:themeColor="accent4" w:themeShade="BF"/>
+          <w:sz w:val="16"/>
+          <w:szCs w:val="16"/>
+          <w:lang w:val="en-GB"/>
+        </w:rPr>
+      </w:pPr>
+      <w:r>
+        <w:rPr>
+          <w:color w:val="0B769F" w:themeColor="accent4" w:themeShade="BF"/>
+          <w:sz w:val="16"/>
+          <w:szCs w:val="16"/>
+          <w:lang w:val="en-GB"/>
+        </w:rPr>
+        <w:t>                +int stepCount</w:t>
+      </w:r>
     </w:p>
     <w:p>
       <w:pPr>
@@ -4281,423 +2773,148 @@
           <w:szCs w:val="16"/>
           <w:lang w:val="en-GB"/>
         </w:rPr>
-        <w:t xml:space="preserve">        &lt;&lt;interface&gt;&gt; </w:t>
-      </w:r>
-      <w:proofErr w:type="spellStart"/>
-      <w:r>
-        <w:rPr>
-          <w:color w:val="0B769F" w:themeColor="accent4" w:themeShade="BF"/>
-          <w:sz w:val="16"/>
-          <w:szCs w:val="16"/>
-          <w:lang w:val="en-GB"/>
-        </w:rPr>
-        <w:t>IEventTrace</w:t>
-      </w:r>
-      <w:proofErr w:type="spellEnd"/>
-    </w:p>
-    <w:p>
-      <w:pPr>
-        <w:pStyle w:val="Geenafstand"/>
-        <w:rPr>
-          <w:color w:val="0B769F" w:themeColor="accent4" w:themeShade="BF"/>
-          <w:sz w:val="16"/>
-          <w:szCs w:val="16"/>
-          <w:lang w:val="en-GB"/>
-        </w:rPr>
-      </w:pPr>
-      <w:r>
-        <w:rPr>
-          <w:color w:val="0B769F" w:themeColor="accent4" w:themeShade="BF"/>
-          <w:sz w:val="16"/>
-          <w:szCs w:val="16"/>
-          <w:lang w:val="en-GB"/>
-        </w:rPr>
-        <w:t xml:space="preserve">        </w:t>
-      </w:r>
-      <w:proofErr w:type="spellStart"/>
-      <w:r>
-        <w:rPr>
-          <w:color w:val="0B769F" w:themeColor="accent4" w:themeShade="BF"/>
-          <w:sz w:val="16"/>
-          <w:szCs w:val="16"/>
-          <w:lang w:val="en-GB"/>
-        </w:rPr>
-        <w:t>ActualWorld</w:t>
-      </w:r>
-      <w:proofErr w:type="spellEnd"/>
-      <w:r>
-        <w:rPr>
-          <w:color w:val="0B769F" w:themeColor="accent4" w:themeShade="BF"/>
-          <w:sz w:val="16"/>
-          <w:szCs w:val="16"/>
-          <w:lang w:val="en-GB"/>
-        </w:rPr>
-        <w:t xml:space="preserve"> --&gt; </w:t>
-      </w:r>
-      <w:proofErr w:type="spellStart"/>
-      <w:r>
-        <w:rPr>
-          <w:color w:val="0B769F" w:themeColor="accent4" w:themeShade="BF"/>
-          <w:sz w:val="16"/>
-          <w:szCs w:val="16"/>
-          <w:lang w:val="en-GB"/>
-        </w:rPr>
-        <w:t>WorldState</w:t>
-      </w:r>
-      <w:proofErr w:type="spellEnd"/>
-      <w:r>
-        <w:rPr>
-          <w:color w:val="0B769F" w:themeColor="accent4" w:themeShade="BF"/>
-          <w:sz w:val="16"/>
-          <w:szCs w:val="16"/>
-          <w:lang w:val="en-GB"/>
-        </w:rPr>
-        <w:t xml:space="preserve"> : 1 </w:t>
-      </w:r>
-      <w:proofErr w:type="spellStart"/>
-      <w:r>
-        <w:rPr>
-          <w:color w:val="0B769F" w:themeColor="accent4" w:themeShade="BF"/>
-          <w:sz w:val="16"/>
-          <w:szCs w:val="16"/>
-          <w:lang w:val="en-GB"/>
-        </w:rPr>
-        <w:t>startState</w:t>
-      </w:r>
-      <w:proofErr w:type="spellEnd"/>
-    </w:p>
-    <w:p>
-      <w:pPr>
-        <w:pStyle w:val="Geenafstand"/>
-        <w:rPr>
-          <w:color w:val="0B769F" w:themeColor="accent4" w:themeShade="BF"/>
-          <w:sz w:val="16"/>
-          <w:szCs w:val="16"/>
-          <w:lang w:val="en-GB"/>
-        </w:rPr>
-      </w:pPr>
-      <w:r>
-        <w:rPr>
-          <w:color w:val="0B769F" w:themeColor="accent4" w:themeShade="BF"/>
-          <w:sz w:val="16"/>
-          <w:szCs w:val="16"/>
-          <w:lang w:val="en-GB"/>
-        </w:rPr>
-        <w:t xml:space="preserve">        </w:t>
-      </w:r>
-      <w:proofErr w:type="spellStart"/>
-      <w:r>
-        <w:rPr>
-          <w:color w:val="0B769F" w:themeColor="accent4" w:themeShade="BF"/>
-          <w:sz w:val="16"/>
-          <w:szCs w:val="16"/>
-          <w:lang w:val="en-GB"/>
-        </w:rPr>
-        <w:t>ActualWorld</w:t>
-      </w:r>
-      <w:proofErr w:type="spellEnd"/>
-      <w:r>
-        <w:rPr>
-          <w:color w:val="0B769F" w:themeColor="accent4" w:themeShade="BF"/>
-          <w:sz w:val="16"/>
-          <w:szCs w:val="16"/>
-          <w:lang w:val="en-GB"/>
-        </w:rPr>
-        <w:t xml:space="preserve"> *-- </w:t>
-      </w:r>
-      <w:proofErr w:type="spellStart"/>
-      <w:r>
-        <w:rPr>
-          <w:color w:val="0B769F" w:themeColor="accent4" w:themeShade="BF"/>
-          <w:sz w:val="16"/>
-          <w:szCs w:val="16"/>
-          <w:lang w:val="en-GB"/>
-        </w:rPr>
-        <w:t>WorldSettings</w:t>
-      </w:r>
-      <w:proofErr w:type="spellEnd"/>
-    </w:p>
-    <w:p>
-      <w:pPr>
-        <w:pStyle w:val="Geenafstand"/>
-        <w:rPr>
-          <w:color w:val="0B769F" w:themeColor="accent4" w:themeShade="BF"/>
-          <w:sz w:val="16"/>
-          <w:szCs w:val="16"/>
-          <w:lang w:val="en-GB"/>
-        </w:rPr>
-      </w:pPr>
-      <w:r>
-        <w:rPr>
-          <w:color w:val="0B769F" w:themeColor="accent4" w:themeShade="BF"/>
-          <w:sz w:val="16"/>
-          <w:szCs w:val="16"/>
-          <w:lang w:val="en-GB"/>
-        </w:rPr>
-        <w:t xml:space="preserve">        </w:t>
-      </w:r>
-      <w:proofErr w:type="spellStart"/>
-      <w:r>
-        <w:rPr>
-          <w:color w:val="0B769F" w:themeColor="accent4" w:themeShade="BF"/>
-          <w:sz w:val="16"/>
-          <w:szCs w:val="16"/>
-          <w:lang w:val="en-GB"/>
-        </w:rPr>
-        <w:t>WorldState</w:t>
-      </w:r>
-      <w:proofErr w:type="spellEnd"/>
-      <w:r>
-        <w:rPr>
-          <w:color w:val="0B769F" w:themeColor="accent4" w:themeShade="BF"/>
-          <w:sz w:val="16"/>
-          <w:szCs w:val="16"/>
-          <w:lang w:val="en-GB"/>
-        </w:rPr>
-        <w:t xml:space="preserve"> *-- </w:t>
-      </w:r>
-      <w:proofErr w:type="spellStart"/>
-      <w:r>
-        <w:rPr>
-          <w:color w:val="0B769F" w:themeColor="accent4" w:themeShade="BF"/>
-          <w:sz w:val="16"/>
-          <w:szCs w:val="16"/>
-          <w:lang w:val="en-GB"/>
-        </w:rPr>
-        <w:t>PlayerState</w:t>
-      </w:r>
-      <w:proofErr w:type="spellEnd"/>
-      <w:r>
-        <w:rPr>
-          <w:color w:val="0B769F" w:themeColor="accent4" w:themeShade="BF"/>
-          <w:sz w:val="16"/>
-          <w:szCs w:val="16"/>
-          <w:lang w:val="en-GB"/>
-        </w:rPr>
-        <w:t xml:space="preserve"> : 1 player</w:t>
-      </w:r>
-    </w:p>
-    <w:p>
-      <w:pPr>
-        <w:pStyle w:val="Geenafstand"/>
-        <w:rPr>
-          <w:color w:val="0B769F" w:themeColor="accent4" w:themeShade="BF"/>
-          <w:sz w:val="16"/>
-          <w:szCs w:val="16"/>
-          <w:lang w:val="en-GB"/>
-        </w:rPr>
-      </w:pPr>
-      <w:r>
-        <w:rPr>
-          <w:color w:val="0B769F" w:themeColor="accent4" w:themeShade="BF"/>
-          <w:sz w:val="16"/>
-          <w:szCs w:val="16"/>
-          <w:lang w:val="en-GB"/>
-        </w:rPr>
-        <w:t xml:space="preserve">        </w:t>
-      </w:r>
-      <w:proofErr w:type="spellStart"/>
-      <w:r>
-        <w:rPr>
-          <w:color w:val="0B769F" w:themeColor="accent4" w:themeShade="BF"/>
-          <w:sz w:val="16"/>
-          <w:szCs w:val="16"/>
-          <w:lang w:val="en-GB"/>
-        </w:rPr>
-        <w:t>WorldState</w:t>
-      </w:r>
-      <w:proofErr w:type="spellEnd"/>
-      <w:r>
-        <w:rPr>
-          <w:color w:val="0B769F" w:themeColor="accent4" w:themeShade="BF"/>
-          <w:sz w:val="16"/>
-          <w:szCs w:val="16"/>
-          <w:lang w:val="en-GB"/>
-        </w:rPr>
-        <w:t xml:space="preserve"> *-- </w:t>
-      </w:r>
-      <w:proofErr w:type="spellStart"/>
-      <w:r>
-        <w:rPr>
-          <w:color w:val="0B769F" w:themeColor="accent4" w:themeShade="BF"/>
-          <w:sz w:val="16"/>
-          <w:szCs w:val="16"/>
-          <w:lang w:val="en-GB"/>
-        </w:rPr>
-        <w:t>IEventTrace</w:t>
-      </w:r>
-      <w:proofErr w:type="spellEnd"/>
-      <w:r>
-        <w:rPr>
-          <w:color w:val="0B769F" w:themeColor="accent4" w:themeShade="BF"/>
-          <w:sz w:val="16"/>
-          <w:szCs w:val="16"/>
-          <w:lang w:val="en-GB"/>
-        </w:rPr>
-        <w:t xml:space="preserve"> : * trace</w:t>
-      </w:r>
-    </w:p>
-    <w:p>
-      <w:pPr>
-        <w:pStyle w:val="Geenafstand"/>
-        <w:rPr>
-          <w:color w:val="0B769F" w:themeColor="accent4" w:themeShade="BF"/>
-          <w:sz w:val="16"/>
-          <w:szCs w:val="16"/>
-          <w:lang w:val="en-GB"/>
-        </w:rPr>
-      </w:pPr>
-      <w:r>
-        <w:rPr>
-          <w:color w:val="0B769F" w:themeColor="accent4" w:themeShade="BF"/>
-          <w:sz w:val="16"/>
-          <w:szCs w:val="16"/>
-          <w:lang w:val="en-GB"/>
-        </w:rPr>
-        <w:t xml:space="preserve">        </w:t>
-      </w:r>
-      <w:proofErr w:type="spellStart"/>
-      <w:r>
-        <w:rPr>
-          <w:color w:val="0B769F" w:themeColor="accent4" w:themeShade="BF"/>
-          <w:sz w:val="16"/>
-          <w:szCs w:val="16"/>
-          <w:lang w:val="en-GB"/>
-        </w:rPr>
-        <w:t>WorldState</w:t>
-      </w:r>
-      <w:proofErr w:type="spellEnd"/>
-      <w:r>
-        <w:rPr>
-          <w:color w:val="0B769F" w:themeColor="accent4" w:themeShade="BF"/>
-          <w:sz w:val="16"/>
-          <w:szCs w:val="16"/>
-          <w:lang w:val="en-GB"/>
-        </w:rPr>
-        <w:t xml:space="preserve"> ..&gt; </w:t>
-      </w:r>
-      <w:proofErr w:type="spellStart"/>
-      <w:r>
-        <w:rPr>
-          <w:color w:val="0B769F" w:themeColor="accent4" w:themeShade="BF"/>
-          <w:sz w:val="16"/>
-          <w:szCs w:val="16"/>
-          <w:lang w:val="en-GB"/>
-        </w:rPr>
-        <w:t>IEventTrace</w:t>
-      </w:r>
-      <w:proofErr w:type="spellEnd"/>
-      <w:r>
-        <w:rPr>
-          <w:color w:val="0B769F" w:themeColor="accent4" w:themeShade="BF"/>
-          <w:sz w:val="16"/>
-          <w:szCs w:val="16"/>
-          <w:lang w:val="en-GB"/>
-        </w:rPr>
-        <w:t xml:space="preserve"> : creates</w:t>
-      </w:r>
-    </w:p>
-    <w:p>
-      <w:pPr>
-        <w:pStyle w:val="Geenafstand"/>
-        <w:rPr>
-          <w:color w:val="0B769F" w:themeColor="accent4" w:themeShade="BF"/>
-          <w:sz w:val="16"/>
-          <w:szCs w:val="16"/>
-          <w:lang w:val="en-GB"/>
-        </w:rPr>
-      </w:pPr>
-      <w:r>
-        <w:rPr>
-          <w:color w:val="0B769F" w:themeColor="accent4" w:themeShade="BF"/>
-          <w:sz w:val="16"/>
-          <w:szCs w:val="16"/>
-          <w:lang w:val="en-GB"/>
-        </w:rPr>
-        <w:t xml:space="preserve">        </w:t>
-      </w:r>
-      <w:proofErr w:type="spellStart"/>
-      <w:r>
-        <w:rPr>
-          <w:color w:val="0B769F" w:themeColor="accent4" w:themeShade="BF"/>
-          <w:sz w:val="16"/>
-          <w:szCs w:val="16"/>
-          <w:lang w:val="en-GB"/>
-        </w:rPr>
-        <w:t>IEventTrace</w:t>
-      </w:r>
-      <w:proofErr w:type="spellEnd"/>
-      <w:r>
-        <w:rPr>
-          <w:color w:val="0B769F" w:themeColor="accent4" w:themeShade="BF"/>
-          <w:sz w:val="16"/>
-          <w:szCs w:val="16"/>
-          <w:lang w:val="en-GB"/>
-        </w:rPr>
-        <w:t xml:space="preserve"> &lt;|.. </w:t>
-      </w:r>
-      <w:proofErr w:type="spellStart"/>
-      <w:r>
-        <w:rPr>
-          <w:color w:val="0B769F" w:themeColor="accent4" w:themeShade="BF"/>
-          <w:sz w:val="16"/>
-          <w:szCs w:val="16"/>
-          <w:lang w:val="en-GB"/>
-        </w:rPr>
-        <w:t>TurnTrace</w:t>
-      </w:r>
-      <w:proofErr w:type="spellEnd"/>
-    </w:p>
-    <w:p>
-      <w:pPr>
-        <w:pStyle w:val="Geenafstand"/>
-        <w:rPr>
-          <w:color w:val="0B769F" w:themeColor="accent4" w:themeShade="BF"/>
-          <w:sz w:val="16"/>
-          <w:szCs w:val="16"/>
-          <w:lang w:val="en-GB"/>
-        </w:rPr>
-      </w:pPr>
-      <w:r>
-        <w:rPr>
-          <w:color w:val="0B769F" w:themeColor="accent4" w:themeShade="BF"/>
-          <w:sz w:val="16"/>
-          <w:szCs w:val="16"/>
-          <w:lang w:val="en-GB"/>
-        </w:rPr>
-        <w:t xml:space="preserve">        </w:t>
-      </w:r>
-      <w:proofErr w:type="spellStart"/>
-      <w:r>
-        <w:rPr>
-          <w:color w:val="0B769F" w:themeColor="accent4" w:themeShade="BF"/>
-          <w:sz w:val="16"/>
-          <w:szCs w:val="16"/>
-          <w:lang w:val="en-GB"/>
-        </w:rPr>
-        <w:t>IEventTrace</w:t>
-      </w:r>
-      <w:proofErr w:type="spellEnd"/>
-      <w:r>
-        <w:rPr>
-          <w:color w:val="0B769F" w:themeColor="accent4" w:themeShade="BF"/>
-          <w:sz w:val="16"/>
-          <w:szCs w:val="16"/>
-          <w:lang w:val="en-GB"/>
-        </w:rPr>
-        <w:t xml:space="preserve"> &lt;|.. </w:t>
-      </w:r>
-      <w:proofErr w:type="spellStart"/>
-      <w:r>
-        <w:rPr>
-          <w:color w:val="0B769F" w:themeColor="accent4" w:themeShade="BF"/>
-          <w:sz w:val="16"/>
-          <w:szCs w:val="16"/>
-          <w:lang w:val="en-GB"/>
-        </w:rPr>
-        <w:t>MoveTrace</w:t>
-      </w:r>
-      <w:proofErr w:type="spellEnd"/>
+        <w:t>        &lt;&lt;interface&gt;&gt; IEventTrace</w:t>
+      </w:r>
+    </w:p>
+    <w:p>
+      <w:pPr>
+        <w:pStyle w:val="Geenafstand"/>
+        <w:rPr>
+          <w:color w:val="0B769F" w:themeColor="accent4" w:themeShade="BF"/>
+          <w:sz w:val="16"/>
+          <w:szCs w:val="16"/>
+          <w:lang w:val="en-GB"/>
+        </w:rPr>
+      </w:pPr>
+      <w:r>
+        <w:rPr>
+          <w:color w:val="0B769F" w:themeColor="accent4" w:themeShade="BF"/>
+          <w:sz w:val="16"/>
+          <w:szCs w:val="16"/>
+          <w:lang w:val="en-GB"/>
+        </w:rPr>
+        <w:t>        ActualWorld --&gt; WorldState : 1 startState</w:t>
+      </w:r>
+    </w:p>
+    <w:p>
+      <w:pPr>
+        <w:pStyle w:val="Geenafstand"/>
+        <w:rPr>
+          <w:color w:val="0B769F" w:themeColor="accent4" w:themeShade="BF"/>
+          <w:sz w:val="16"/>
+          <w:szCs w:val="16"/>
+          <w:lang w:val="en-GB"/>
+        </w:rPr>
+      </w:pPr>
+      <w:r>
+        <w:rPr>
+          <w:color w:val="0B769F" w:themeColor="accent4" w:themeShade="BF"/>
+          <w:sz w:val="16"/>
+          <w:szCs w:val="16"/>
+          <w:lang w:val="en-GB"/>
+        </w:rPr>
+        <w:t>        ActualWorld *-- WorldSettings</w:t>
+      </w:r>
+    </w:p>
+    <w:p>
+      <w:pPr>
+        <w:pStyle w:val="Geenafstand"/>
+        <w:rPr>
+          <w:color w:val="0B769F" w:themeColor="accent4" w:themeShade="BF"/>
+          <w:sz w:val="16"/>
+          <w:szCs w:val="16"/>
+          <w:lang w:val="en-GB"/>
+        </w:rPr>
+      </w:pPr>
+      <w:r>
+        <w:rPr>
+          <w:color w:val="0B769F" w:themeColor="accent4" w:themeShade="BF"/>
+          <w:sz w:val="16"/>
+          <w:szCs w:val="16"/>
+          <w:lang w:val="en-GB"/>
+        </w:rPr>
+        <w:t>        WorldState *-- PlayerState : 1 player</w:t>
+      </w:r>
+    </w:p>
+    <w:p>
+      <w:pPr>
+        <w:pStyle w:val="Geenafstand"/>
+        <w:rPr>
+          <w:color w:val="0B769F" w:themeColor="accent4" w:themeShade="BF"/>
+          <w:sz w:val="16"/>
+          <w:szCs w:val="16"/>
+          <w:lang w:val="en-GB"/>
+        </w:rPr>
+      </w:pPr>
+      <w:r>
+        <w:rPr>
+          <w:color w:val="0B769F" w:themeColor="accent4" w:themeShade="BF"/>
+          <w:sz w:val="16"/>
+          <w:szCs w:val="16"/>
+          <w:lang w:val="en-GB"/>
+        </w:rPr>
+        <w:t>        WorldState *-- IEventTrace : * trace</w:t>
+      </w:r>
+    </w:p>
+    <w:p>
+      <w:pPr>
+        <w:pStyle w:val="Geenafstand"/>
+        <w:rPr>
+          <w:color w:val="0B769F" w:themeColor="accent4" w:themeShade="BF"/>
+          <w:sz w:val="16"/>
+          <w:szCs w:val="16"/>
+          <w:lang w:val="en-GB"/>
+        </w:rPr>
+      </w:pPr>
+      <w:r>
+        <w:rPr>
+          <w:color w:val="0B769F" w:themeColor="accent4" w:themeShade="BF"/>
+          <w:sz w:val="16"/>
+          <w:szCs w:val="16"/>
+          <w:lang w:val="en-GB"/>
+        </w:rPr>
+        <w:t>        WorldState ..&gt; IEventTrace : creates</w:t>
+      </w:r>
+    </w:p>
+    <w:p>
+      <w:pPr>
+        <w:pStyle w:val="Geenafstand"/>
+        <w:rPr>
+          <w:color w:val="0B769F" w:themeColor="accent4" w:themeShade="BF"/>
+          <w:sz w:val="16"/>
+          <w:szCs w:val="16"/>
+          <w:lang w:val="en-GB"/>
+        </w:rPr>
+      </w:pPr>
+      <w:r>
+        <w:rPr>
+          <w:color w:val="0B769F" w:themeColor="accent4" w:themeShade="BF"/>
+          <w:sz w:val="16"/>
+          <w:szCs w:val="16"/>
+          <w:lang w:val="en-GB"/>
+        </w:rPr>
+        <w:t>        IEventTrace &lt;|.. TurnTrace</w:t>
+      </w:r>
+    </w:p>
+    <w:p>
+      <w:pPr>
+        <w:pStyle w:val="Geenafstand"/>
+        <w:rPr>
+          <w:color w:val="0B769F" w:themeColor="accent4" w:themeShade="BF"/>
+          <w:sz w:val="16"/>
+          <w:szCs w:val="16"/>
+          <w:lang w:val="en-GB"/>
+        </w:rPr>
+      </w:pPr>
+      <w:r>
+        <w:rPr>
+          <w:color w:val="0B769F" w:themeColor="accent4" w:themeShade="BF"/>
+          <w:sz w:val="16"/>
+          <w:szCs w:val="16"/>
+          <w:lang w:val="en-GB"/>
+        </w:rPr>
+        <w:t>        IEventTrace &lt;|.. MoveTrace</w:t>
+      </w:r>
     </w:p>
     <w:p>
       <w:pPr>
@@ -4747,47 +2964,7 @@
           <w:szCs w:val="16"/>
           <w:lang w:val="en-GB"/>
         </w:rPr>
-        <w:t xml:space="preserve">    </w:t>
-      </w:r>
-      <w:proofErr w:type="spellStart"/>
-      <w:r>
-        <w:rPr>
-          <w:color w:val="0B769F" w:themeColor="accent4" w:themeShade="BF"/>
-          <w:sz w:val="16"/>
-          <w:szCs w:val="16"/>
-          <w:lang w:val="en-GB"/>
-        </w:rPr>
-        <w:t>InnerProgram</w:t>
-      </w:r>
-      <w:proofErr w:type="spellEnd"/>
-      <w:r>
-        <w:rPr>
-          <w:color w:val="0B769F" w:themeColor="accent4" w:themeShade="BF"/>
-          <w:sz w:val="16"/>
-          <w:szCs w:val="16"/>
-          <w:lang w:val="en-GB"/>
-        </w:rPr>
-        <w:t xml:space="preserve"> ..&gt; </w:t>
-      </w:r>
-      <w:proofErr w:type="spellStart"/>
-      <w:r>
-        <w:rPr>
-          <w:color w:val="0B769F" w:themeColor="accent4" w:themeShade="BF"/>
-          <w:sz w:val="16"/>
-          <w:szCs w:val="16"/>
-          <w:lang w:val="en-GB"/>
-        </w:rPr>
-        <w:t>WorldState</w:t>
-      </w:r>
-      <w:proofErr w:type="spellEnd"/>
-      <w:r>
-        <w:rPr>
-          <w:color w:val="0B769F" w:themeColor="accent4" w:themeShade="BF"/>
-          <w:sz w:val="16"/>
-          <w:szCs w:val="16"/>
-          <w:lang w:val="en-GB"/>
-        </w:rPr>
-        <w:t xml:space="preserve"> : creates</w:t>
+        <w:t>    InnerProgram ..&gt; WorldState : creates</w:t>
       </w:r>
     </w:p>
     <w:p>
@@ -4969,19 +3146,8 @@
           <w:szCs w:val="16"/>
           <w:lang w:val="en-GB"/>
         </w:rPr>
-        <w:t xml:space="preserve">                +int2 </w:t>
-      </w:r>
-      <w:proofErr w:type="spellStart"/>
-      <w:r>
-        <w:rPr>
-          <w:color w:val="0B769F" w:themeColor="accent4" w:themeShade="BF"/>
-          <w:sz w:val="16"/>
-          <w:szCs w:val="16"/>
-          <w:lang w:val="en-GB"/>
-        </w:rPr>
-        <w:t>ToVector</w:t>
-      </w:r>
-      <w:proofErr w:type="spellEnd"/>
+        <w:t>                +int2 ToVector</w:t>
+      </w:r>
       <w:r>
         <w:rPr>
           <w:b/>
@@ -5040,19 +3206,8 @@
           <w:szCs w:val="16"/>
           <w:lang w:val="en-GB"/>
         </w:rPr>
-        <w:t xml:space="preserve">Dir2 </w:t>
-      </w:r>
-      <w:proofErr w:type="spellStart"/>
-      <w:r>
-        <w:rPr>
-          <w:color w:val="0B769F" w:themeColor="accent4" w:themeShade="BF"/>
-          <w:sz w:val="16"/>
-          <w:szCs w:val="16"/>
-          <w:lang w:val="en-GB"/>
-        </w:rPr>
-        <w:t>dir</w:t>
-      </w:r>
-      <w:proofErr w:type="spellEnd"/>
+        <w:t>Dir2 dir</w:t>
+      </w:r>
       <w:r>
         <w:rPr>
           <w:b/>
@@ -5091,19 +3246,8 @@
           <w:szCs w:val="16"/>
           <w:lang w:val="en-GB"/>
         </w:rPr>
-        <w:t xml:space="preserve">                int2 </w:t>
-      </w:r>
-      <w:proofErr w:type="spellStart"/>
-      <w:r>
-        <w:rPr>
-          <w:color w:val="0B769F" w:themeColor="accent4" w:themeShade="BF"/>
-          <w:sz w:val="16"/>
-          <w:szCs w:val="16"/>
-          <w:lang w:val="en-GB"/>
-        </w:rPr>
-        <w:t>MovePoint</w:t>
-      </w:r>
-      <w:proofErr w:type="spellEnd"/>
+        <w:t>                int2 MovePoint</w:t>
+      </w:r>
       <w:r>
         <w:rPr>
           <w:b/>
@@ -5142,19 +3286,8 @@
           <w:szCs w:val="16"/>
           <w:lang w:val="en-GB"/>
         </w:rPr>
-        <w:t xml:space="preserve"> int </w:t>
-      </w:r>
-      <w:proofErr w:type="spellStart"/>
-      <w:r>
-        <w:rPr>
-          <w:color w:val="0B769F" w:themeColor="accent4" w:themeShade="BF"/>
-          <w:sz w:val="16"/>
-          <w:szCs w:val="16"/>
-          <w:lang w:val="en-GB"/>
-        </w:rPr>
-        <w:t>dist</w:t>
-      </w:r>
-      <w:proofErr w:type="spellEnd"/>
+        <w:t xml:space="preserve"> int dist</w:t>
+      </w:r>
       <w:r>
         <w:rPr>
           <w:b/>
@@ -5227,25 +3360,7 @@
           <w:sz w:val="16"/>
           <w:szCs w:val="16"/>
         </w:rPr>
-        <w:t xml:space="preserve">        </w:t>
-      </w:r>
-      <w:proofErr w:type="spellStart"/>
-      <w:r>
-        <w:rPr>
-          <w:color w:val="0B769F" w:themeColor="accent4" w:themeShade="BF"/>
-          <w:sz w:val="16"/>
-          <w:szCs w:val="16"/>
-        </w:rPr>
-        <w:t>PlayerState</w:t>
-      </w:r>
-      <w:proofErr w:type="spellEnd"/>
-      <w:r>
-        <w:rPr>
-          <w:color w:val="0B769F" w:themeColor="accent4" w:themeShade="BF"/>
-          <w:sz w:val="16"/>
-          <w:szCs w:val="16"/>
-        </w:rPr>
-        <w:t xml:space="preserve"> &lt;-- Dir4</w:t>
+        <w:t>        PlayerState &lt;-- Dir4</w:t>
       </w:r>
     </w:p>
     <w:p>
@@ -5337,21 +3452,7 @@
         <w:rPr>
           <w:lang w:val="en-GB"/>
         </w:rPr>
-        <w:t xml:space="preserve">Body uses the builder-pattern so classes can create Program-instances without needing to create all </w:t>
-      </w:r>
-      <w:proofErr w:type="spellStart"/>
-      <w:r>
-        <w:rPr>
-          <w:lang w:val="en-GB"/>
-        </w:rPr>
-        <w:t>ICommand</w:t>
-      </w:r>
-      <w:proofErr w:type="spellEnd"/>
-      <w:r>
-        <w:rPr>
-          <w:lang w:val="en-GB"/>
-        </w:rPr>
-        <w:t>-instances themselves. This leads to looser coupling.</w:t>
+        <w:t>Body uses the builder-pattern so classes can create Program-instances without needing to create all ICommand-instances themselves. This leads to looser coupling.</w:t>
       </w:r>
     </w:p>
     <w:p>
@@ -5441,21 +3542,7 @@
         <w:rPr>
           <w:lang w:val="en-GB"/>
         </w:rPr>
-        <w:t>Face(</w:t>
-      </w:r>
-      <w:proofErr w:type="spellStart"/>
-      <w:r>
-        <w:rPr>
-          <w:lang w:val="en-GB"/>
-        </w:rPr>
-        <w:t>x,y</w:t>
-      </w:r>
-      <w:proofErr w:type="spellEnd"/>
-      <w:r>
-        <w:rPr>
-          <w:lang w:val="en-GB"/>
-        </w:rPr>
-        <w:t xml:space="preserve">), which makes the player </w:t>
+        <w:t xml:space="preserve">Face(x,y), which makes the player </w:t>
       </w:r>
       <w:r>
         <w:rPr>
@@ -5479,49 +3566,7 @@
         <w:rPr>
           <w:lang w:val="en-GB"/>
         </w:rPr>
-        <w:t xml:space="preserve">To start, we can add this new command to </w:t>
-      </w:r>
-      <w:proofErr w:type="spellStart"/>
-      <w:r>
-        <w:rPr>
-          <w:lang w:val="en-GB"/>
-        </w:rPr>
-        <w:t>ICommand’s</w:t>
-      </w:r>
-      <w:proofErr w:type="spellEnd"/>
-      <w:r>
-        <w:rPr>
-          <w:lang w:val="en-GB"/>
-        </w:rPr>
-        <w:t xml:space="preserve"> realizations and  World’s public methods. This wouldn’t change anything to our program’s behaviour yet. Then we add a method representing this command to </w:t>
-      </w:r>
-      <w:proofErr w:type="spellStart"/>
-      <w:r>
-        <w:rPr>
-          <w:lang w:val="en-GB"/>
-        </w:rPr>
-        <w:t>Body.Builder</w:t>
-      </w:r>
-      <w:proofErr w:type="spellEnd"/>
-      <w:r>
-        <w:rPr>
-          <w:lang w:val="en-GB"/>
-        </w:rPr>
-        <w:t xml:space="preserve"> and then we add it to </w:t>
-      </w:r>
-      <w:proofErr w:type="spellStart"/>
-      <w:r>
-        <w:rPr>
-          <w:lang w:val="en-GB"/>
-        </w:rPr>
-        <w:t>ProgramImporter’s</w:t>
-      </w:r>
-      <w:proofErr w:type="spellEnd"/>
-      <w:r>
-        <w:rPr>
-          <w:lang w:val="en-GB"/>
-        </w:rPr>
-        <w:t xml:space="preserve"> Parse-function. Now we can create program files containing our new command.</w:t>
+        <w:t>To start, we can add this new command to ICommand’s realizations and  World’s public methods. This wouldn’t change anything to our program’s behaviour yet. Then we add a method representing this command to Body.Builder and then we add it to ProgramImporter’s Parse-function. Now we can create program files containing our new command.</w:t>
       </w:r>
     </w:p>
     <w:p>
@@ -5539,35 +3584,7 @@
         <w:rPr>
           <w:lang w:val="en-GB"/>
         </w:rPr>
-        <w:t xml:space="preserve">Walls get added to the world. These can be stored in the class </w:t>
-      </w:r>
-      <w:proofErr w:type="spellStart"/>
-      <w:r>
-        <w:rPr>
-          <w:lang w:val="en-GB"/>
-        </w:rPr>
-        <w:t>WorldSettings</w:t>
-      </w:r>
-      <w:proofErr w:type="spellEnd"/>
-      <w:r>
-        <w:rPr>
-          <w:lang w:val="en-GB"/>
-        </w:rPr>
-        <w:t xml:space="preserve">, because the program doesn't affect the walls. World's </w:t>
-      </w:r>
-      <w:proofErr w:type="spellStart"/>
-      <w:r>
-        <w:rPr>
-          <w:lang w:val="en-GB"/>
-        </w:rPr>
-        <w:t>MoveForward</w:t>
-      </w:r>
-      <w:proofErr w:type="spellEnd"/>
-      <w:r>
-        <w:rPr>
-          <w:lang w:val="en-GB"/>
-        </w:rPr>
-        <w:t>-method must be adapted so that it lets walls block player movement.</w:t>
+        <w:t>Walls get added to the world. These can be stored in the class WorldSettings, because the program doesn't affect the walls. World's MoveForward-method must be adapted so that it lets walls block player movement.</w:t>
       </w:r>
     </w:p>
     <w:p>
@@ -5585,57 +3602,7 @@
         <w:rPr>
           <w:lang w:val="en-GB"/>
         </w:rPr>
-        <w:t xml:space="preserve">We might want to be able to import programs from different formats. We could do that by making </w:t>
-      </w:r>
-      <w:proofErr w:type="spellStart"/>
-      <w:r>
-        <w:rPr>
-          <w:lang w:val="en-GB"/>
-        </w:rPr>
-        <w:t>ProgramImporter</w:t>
-      </w:r>
-      <w:proofErr w:type="spellEnd"/>
-      <w:r>
-        <w:rPr>
-          <w:lang w:val="en-GB"/>
-        </w:rPr>
-        <w:t xml:space="preserve"> abstract and creating different types of </w:t>
-      </w:r>
-      <w:proofErr w:type="spellStart"/>
-      <w:r>
-        <w:rPr>
-          <w:lang w:val="en-GB"/>
-        </w:rPr>
-        <w:t>ProgramImporter</w:t>
-      </w:r>
-      <w:proofErr w:type="spellEnd"/>
-      <w:r>
-        <w:rPr>
-          <w:lang w:val="en-GB"/>
-        </w:rPr>
-        <w:t>, one for each format.</w:t>
-      </w:r>
-    </w:p>
-    <w:p>
-      <w:pPr>
-        <w:pStyle w:val="Geenafstand"/>
-        <w:rPr>
-          <w:lang w:val="en-GB"/>
-        </w:rPr>
-      </w:pPr>
-    </w:p>
-    <w:p>
-      <w:pPr>
-        <w:pStyle w:val="Geenafstand"/>
-        <w:rPr>
-          <w:lang w:val="en-GB"/>
-        </w:rPr>
-      </w:pPr>
-      <w:r>
-        <w:rPr>
-          <w:lang w:val="en-GB"/>
-        </w:rPr>
-        <w:t xml:space="preserve">  High cohesion:</w:t>
+        <w:t>We might want to be able to import programs from different formats. We could do that by making ProgramImporter abstract and creating different types of ProgramImporter, one for each format.</w:t>
       </w:r>
     </w:p>
     <w:p>
@@ -5653,35 +3620,41 @@
         <w:rPr>
           <w:lang w:val="en-GB"/>
         </w:rPr>
-        <w:t xml:space="preserve">We introduced interface </w:t>
-      </w:r>
-      <w:proofErr w:type="spellStart"/>
-      <w:r>
-        <w:rPr>
-          <w:lang w:val="en-GB"/>
-        </w:rPr>
-        <w:t>IEventTrace</w:t>
-      </w:r>
-      <w:proofErr w:type="spellEnd"/>
-      <w:r>
-        <w:rPr>
-          <w:lang w:val="en-GB"/>
-        </w:rPr>
-        <w:t xml:space="preserve"> where we could have reused </w:t>
-      </w:r>
-      <w:proofErr w:type="spellStart"/>
-      <w:r>
-        <w:rPr>
-          <w:lang w:val="en-GB"/>
-        </w:rPr>
-        <w:t>ICommand</w:t>
-      </w:r>
-      <w:proofErr w:type="spellEnd"/>
-      <w:r>
-        <w:rPr>
-          <w:lang w:val="en-GB"/>
-        </w:rPr>
-        <w:t xml:space="preserve">. Now not every type of command needs to be traceable. </w:t>
+        <w:t xml:space="preserve">Hard change: If the user asks for a program and makes a small typo, like ‘exper2’, the program should guess what the user meant to type. The way we implemented the program search, only exact matches are detected and the list of possible matches we stored would be way too big if we accounted for typos. If we want this feature, we should completely change the way we read </w:t>
+      </w:r>
+      <w:r>
+        <w:rPr>
+          <w:lang w:val="en-GB"/>
+        </w:rPr>
+        <w:t xml:space="preserve">input </w:t>
+      </w:r>
+      <w:r>
+        <w:rPr>
+          <w:lang w:val="en-GB"/>
+        </w:rPr>
+        <w:t>strings, using more logic.</w:t>
+      </w:r>
+    </w:p>
+    <w:p>
+      <w:pPr>
+        <w:pStyle w:val="Geenafstand"/>
+        <w:rPr>
+          <w:lang w:val="en-GB"/>
+        </w:rPr>
+      </w:pPr>
+    </w:p>
+    <w:p>
+      <w:pPr>
+        <w:pStyle w:val="Geenafstand"/>
+        <w:rPr>
+          <w:lang w:val="en-GB"/>
+        </w:rPr>
+      </w:pPr>
+      <w:r>
+        <w:rPr>
+          <w:lang w:val="en-GB"/>
+        </w:rPr>
+        <w:t xml:space="preserve">  High cohesion:</w:t>
       </w:r>
     </w:p>
     <w:p>
@@ -5699,35 +3672,7 @@
         <w:rPr>
           <w:lang w:val="en-GB"/>
         </w:rPr>
-        <w:t xml:space="preserve">We separated </w:t>
-      </w:r>
-      <w:proofErr w:type="spellStart"/>
-      <w:r>
-        <w:rPr>
-          <w:lang w:val="en-GB"/>
-        </w:rPr>
-        <w:t>WorldState</w:t>
-      </w:r>
-      <w:proofErr w:type="spellEnd"/>
-      <w:r>
-        <w:rPr>
-          <w:lang w:val="en-GB"/>
-        </w:rPr>
-        <w:t xml:space="preserve"> and </w:t>
-      </w:r>
-      <w:proofErr w:type="spellStart"/>
-      <w:r>
-        <w:rPr>
-          <w:lang w:val="en-GB"/>
-        </w:rPr>
-        <w:t>WorldSettings</w:t>
-      </w:r>
-      <w:proofErr w:type="spellEnd"/>
-      <w:r>
-        <w:rPr>
-          <w:lang w:val="en-GB"/>
-        </w:rPr>
-        <w:t>, to remind the programmers which features of the world can be changed by a program and which can't.</w:t>
+        <w:t xml:space="preserve">We introduced interface IEventTrace where we could have reused ICommand. Now not every type of command needs to be traceable. </w:t>
       </w:r>
     </w:p>
     <w:p>
@@ -5745,57 +3690,7 @@
         <w:rPr>
           <w:lang w:val="en-GB"/>
         </w:rPr>
-        <w:t xml:space="preserve">We introduced classes </w:t>
-      </w:r>
-      <w:proofErr w:type="spellStart"/>
-      <w:r>
-        <w:rPr>
-          <w:lang w:val="en-GB"/>
-        </w:rPr>
-        <w:t>ProgramImporter</w:t>
-      </w:r>
-      <w:proofErr w:type="spellEnd"/>
-      <w:r>
-        <w:rPr>
-          <w:lang w:val="en-GB"/>
-        </w:rPr>
-        <w:t xml:space="preserve"> and </w:t>
-      </w:r>
-      <w:proofErr w:type="spellStart"/>
-      <w:r>
-        <w:rPr>
-          <w:lang w:val="en-GB"/>
-        </w:rPr>
-        <w:t>ExamplePrograms</w:t>
-      </w:r>
-      <w:proofErr w:type="spellEnd"/>
-      <w:r>
-        <w:rPr>
-          <w:lang w:val="en-GB"/>
-        </w:rPr>
-        <w:t>, because the code would have been more messy if we put all that data in the Application-class.</w:t>
-      </w:r>
-    </w:p>
-    <w:p>
-      <w:pPr>
-        <w:pStyle w:val="Geenafstand"/>
-        <w:rPr>
-          <w:lang w:val="en-GB"/>
-        </w:rPr>
-      </w:pPr>
-    </w:p>
-    <w:p>
-      <w:pPr>
-        <w:pStyle w:val="Geenafstand"/>
-        <w:rPr>
-          <w:lang w:val="en-GB"/>
-        </w:rPr>
-      </w:pPr>
-      <w:r>
-        <w:rPr>
-          <w:lang w:val="en-GB"/>
-        </w:rPr>
-        <w:t xml:space="preserve">  Low coupling:</w:t>
+        <w:t>We separated WorldState and WorldSettings, to remind the programmers which features of the world can be changed by a program and which can't.</w:t>
       </w:r>
     </w:p>
     <w:p>
@@ -5813,61 +3708,29 @@
         <w:rPr>
           <w:lang w:val="en-GB"/>
         </w:rPr>
-        <w:t xml:space="preserve">We introduced interface </w:t>
-      </w:r>
-      <w:proofErr w:type="spellStart"/>
-      <w:r>
-        <w:rPr>
-          <w:lang w:val="en-GB"/>
-        </w:rPr>
-        <w:t>IEventTrace</w:t>
-      </w:r>
-      <w:proofErr w:type="spellEnd"/>
-      <w:r>
-        <w:rPr>
-          <w:lang w:val="en-GB"/>
-        </w:rPr>
-        <w:t xml:space="preserve"> where we could have reused </w:t>
-      </w:r>
-      <w:proofErr w:type="spellStart"/>
-      <w:r>
-        <w:rPr>
-          <w:lang w:val="en-GB"/>
-        </w:rPr>
-        <w:t>ICommand</w:t>
-      </w:r>
-      <w:proofErr w:type="spellEnd"/>
-      <w:r>
-        <w:rPr>
-          <w:lang w:val="en-GB"/>
-        </w:rPr>
-        <w:t xml:space="preserve"> and</w:t>
-      </w:r>
-      <w:r>
-        <w:rPr>
-          <w:lang w:val="en-GB"/>
-        </w:rPr>
-        <w:t xml:space="preserve"> we</w:t>
-      </w:r>
-      <w:r>
-        <w:rPr>
-          <w:lang w:val="en-GB"/>
-        </w:rPr>
-        <w:t xml:space="preserve"> connected them only through methods in World, so the world-classes could depend less on </w:t>
-      </w:r>
-      <w:proofErr w:type="spellStart"/>
-      <w:r>
-        <w:rPr>
-          <w:lang w:val="en-GB"/>
-        </w:rPr>
-        <w:t>ICommand</w:t>
-      </w:r>
-      <w:proofErr w:type="spellEnd"/>
-      <w:r>
-        <w:rPr>
-          <w:lang w:val="en-GB"/>
-        </w:rPr>
-        <w:t>.</w:t>
+        <w:t>We introduced classes ProgramImporter and ExamplePrograms, because the code would have been more messy if we put all that data in the Application-class.</w:t>
+      </w:r>
+    </w:p>
+    <w:p>
+      <w:pPr>
+        <w:pStyle w:val="Geenafstand"/>
+        <w:rPr>
+          <w:lang w:val="en-GB"/>
+        </w:rPr>
+      </w:pPr>
+    </w:p>
+    <w:p>
+      <w:pPr>
+        <w:pStyle w:val="Geenafstand"/>
+        <w:rPr>
+          <w:lang w:val="en-GB"/>
+        </w:rPr>
+      </w:pPr>
+      <w:r>
+        <w:rPr>
+          <w:lang w:val="en-GB"/>
+        </w:rPr>
+        <w:t xml:space="preserve">  Low coupling:</w:t>
       </w:r>
     </w:p>
     <w:p>
@@ -5885,6 +3748,36 @@
         <w:rPr>
           <w:lang w:val="en-GB"/>
         </w:rPr>
+        <w:t>We introduced interface IEventTrace where we could have reused ICommand and</w:t>
+      </w:r>
+      <w:r>
+        <w:rPr>
+          <w:lang w:val="en-GB"/>
+        </w:rPr>
+        <w:t xml:space="preserve"> we</w:t>
+      </w:r>
+      <w:r>
+        <w:rPr>
+          <w:lang w:val="en-GB"/>
+        </w:rPr>
+        <w:t xml:space="preserve"> connected them only through methods in World, so the world-classes could depend less on ICommand.</w:t>
+      </w:r>
+    </w:p>
+    <w:p>
+      <w:pPr>
+        <w:pStyle w:val="Geenafstand"/>
+        <w:numPr>
+          <w:ilvl w:val="0"/>
+          <w:numId w:val="2"/>
+        </w:numPr>
+        <w:rPr>
+          <w:lang w:val="en-GB"/>
+        </w:rPr>
+      </w:pPr>
+      <w:r>
+        <w:rPr>
+          <w:lang w:val="en-GB"/>
+        </w:rPr>
         <w:t>Body uses the builder-pattern so classes can</w:t>
       </w:r>
       <w:r>
@@ -5897,21 +3790,7 @@
         <w:rPr>
           <w:lang w:val="en-GB"/>
         </w:rPr>
-        <w:t xml:space="preserve"> create Program-instances without needing to create all </w:t>
-      </w:r>
-      <w:proofErr w:type="spellStart"/>
-      <w:r>
-        <w:rPr>
-          <w:lang w:val="en-GB"/>
-        </w:rPr>
-        <w:t>ICommand</w:t>
-      </w:r>
-      <w:proofErr w:type="spellEnd"/>
-      <w:r>
-        <w:rPr>
-          <w:lang w:val="en-GB"/>
-        </w:rPr>
-        <w:t xml:space="preserve">-instances themselves. </w:t>
+        <w:t xml:space="preserve"> create Program-instances without needing to create all ICommand-instances themselves. </w:t>
       </w:r>
     </w:p>
     <w:p>
@@ -6073,35 +3952,61 @@
         <w:rPr>
           <w:lang w:val="en-GB"/>
         </w:rPr>
-        <w:t xml:space="preserve">Mostly </w:t>
-      </w:r>
-      <w:proofErr w:type="spellStart"/>
-      <w:r>
-        <w:rPr>
-          <w:lang w:val="en-GB"/>
-        </w:rPr>
-        <w:t>Abracha</w:t>
-      </w:r>
-      <w:proofErr w:type="spellEnd"/>
-      <w:r>
-        <w:rPr>
-          <w:lang w:val="en-GB"/>
-        </w:rPr>
-        <w:t xml:space="preserve">: </w:t>
-      </w:r>
-      <w:proofErr w:type="spellStart"/>
-      <w:r>
-        <w:rPr>
-          <w:lang w:val="en-GB"/>
-        </w:rPr>
-        <w:t>ProgramImporter</w:t>
-      </w:r>
-      <w:proofErr w:type="spellEnd"/>
-      <w:r>
-        <w:rPr>
-          <w:lang w:val="en-GB"/>
-        </w:rPr>
-        <w:t>, program example files, ...</w:t>
+        <w:t>Mostly Abracha:</w:t>
+      </w:r>
+      <w:r>
+        <w:rPr>
+          <w:lang w:val="en-GB"/>
+        </w:rPr>
+        <w:t xml:space="preserve"> class</w:t>
+      </w:r>
+      <w:r>
+        <w:rPr>
+          <w:lang w:val="en-GB"/>
+        </w:rPr>
+        <w:t xml:space="preserve"> ProgramImporter, </w:t>
+      </w:r>
+      <w:r>
+        <w:rPr>
+          <w:lang w:val="en-GB"/>
+        </w:rPr>
+        <w:t>folder</w:t>
+      </w:r>
+      <w:r>
+        <w:rPr>
+          <w:lang w:val="en-GB"/>
+        </w:rPr>
+        <w:t xml:space="preserve"> </w:t>
+      </w:r>
+      <w:r>
+        <w:rPr>
+          <w:lang w:val="en-GB"/>
+        </w:rPr>
+        <w:t>E</w:t>
+      </w:r>
+      <w:r>
+        <w:rPr>
+          <w:lang w:val="en-GB"/>
+        </w:rPr>
+        <w:t>xample</w:t>
+      </w:r>
+      <w:r>
+        <w:rPr>
+          <w:lang w:val="en-GB"/>
+        </w:rPr>
+        <w:t>F</w:t>
+      </w:r>
+      <w:r>
+        <w:rPr>
+          <w:lang w:val="en-GB"/>
+        </w:rPr>
+        <w:t>iles</w:t>
+      </w:r>
+      <w:r>
+        <w:rPr>
+          <w:lang w:val="en-GB"/>
+        </w:rPr>
+        <w:t>.</w:t>
       </w:r>
     </w:p>
     <w:p>
@@ -6127,7 +4032,13 @@
         <w:rPr>
           <w:lang w:val="en-GB"/>
         </w:rPr>
-        <w:t xml:space="preserve"> Mostly Aron: namespace Command, namespace World, ...</w:t>
+        <w:t xml:space="preserve"> Mostly Aron: namespace Command, namespace World</w:t>
+      </w:r>
+      <w:r>
+        <w:rPr>
+          <w:lang w:val="en-GB"/>
+        </w:rPr>
+        <w:t>, class ExamplePrograms.</w:t>
       </w:r>
     </w:p>
     <w:p>
@@ -6147,7 +4058,13 @@
         <w:rPr>
           <w:lang w:val="en-GB"/>
         </w:rPr>
-        <w:t>Part 4: ...</w:t>
+        <w:t xml:space="preserve">Part 4: </w:t>
+      </w:r>
+      <w:r>
+        <w:rPr>
+          <w:lang w:val="en-GB"/>
+        </w:rPr>
+        <w:t>Mostly Aron</w:t>
       </w:r>
     </w:p>
     <w:p>
@@ -6197,7 +4114,7 @@
         <w:rPr>
           <w:lang w:val="en-GB"/>
         </w:rPr>
-        <w:t>…</w:t>
+        <w:t>There was no disagreement on the way we would structure our program.</w:t>
       </w:r>
     </w:p>
     <w:p>
@@ -6245,16 +4162,20 @@
         <w:rPr>
           <w:lang w:val="en-GB"/>
         </w:rPr>
-        <w:t>…</w:t>
-      </w:r>
-    </w:p>
-    <w:p>
-      <w:pPr>
-        <w:pStyle w:val="Geenafstand"/>
-        <w:rPr>
-          <w:lang w:val="en-GB"/>
-        </w:rPr>
-      </w:pPr>
+        <w:t>One of us worked faster then the other, so it was hard for the other to keep up. We should have distributed the tasks more clearly, so we could both work on our own parts at our own time without worrying about wasting time</w:t>
+      </w:r>
+      <w:r>
+        <w:rPr>
+          <w:lang w:val="en-GB"/>
+        </w:rPr>
+        <w:t xml:space="preserve"> by</w:t>
+      </w:r>
+      <w:r>
+        <w:rPr>
+          <w:lang w:val="en-GB"/>
+        </w:rPr>
+        <w:t xml:space="preserve"> working on the same part. </w:t>
+      </w:r>
     </w:p>
     <w:sectPr>
       <w:pgSz w:w="11906" w:h="16838"/>

</xml_diff>